<commit_message>
this is the full project commit 3
</commit_message>
<xml_diff>
--- a/rapport.docx
+++ b/rapport.docx
@@ -303,6 +303,42 @@
           <w:szCs w:val="32"/>
         </w:rPr>
         <w:t xml:space="preserve"> : for styling the web app</w:t>
+      </w:r>
+    </w:p>
+    <w:p>
+      <w:pPr>
+        <w:pStyle w:val="Normal"/>
+        <w:bidi w:val="0"/>
+        <w:jc w:val="start"/>
+        <w:rPr>
+          <w:b w:val="false"/>
+          <w:b w:val="false"/>
+          <w:bCs w:val="false"/>
+          <w:color w:val="1C1C1C"/>
+          <w:sz w:val="32"/>
+          <w:szCs w:val="32"/>
+        </w:rPr>
+      </w:pPr>
+      <w:r>
+        <w:rPr>
+          <w:b w:val="false"/>
+          <w:bCs w:val="false"/>
+          <w:color w:val="55308D"/>
+          <w:sz w:val="32"/>
+          <w:szCs w:val="32"/>
+        </w:rPr>
+        <w:tab/>
+        <w:t>bootstrap icons</w:t>
+      </w:r>
+      <w:r>
+        <w:rPr>
+          <w:b w:val="false"/>
+          <w:bCs w:val="false"/>
+          <w:color w:val="1C1C1C"/>
+          <w:sz w:val="32"/>
+          <w:szCs w:val="32"/>
+        </w:rPr>
+        <w:t xml:space="preserve"> : for styling the web app with icons</w:t>
         <w:br/>
         <w:tab/>
       </w:r>
@@ -545,11 +581,7 @@
       </w:pPr>
       <w:r>
         <w:rPr>
-          <w:b w:val="false"/>
-          <w:bCs w:val="false"/>
-          <w:color w:val="1C1C1C"/>
-          <w:sz w:val="32"/>
-          <w:szCs w:val="32"/>
+          <w:color w:val="00A933"/>
         </w:rPr>
       </w:r>
     </w:p>
@@ -996,6 +1028,93 @@
           <w:b w:val="false"/>
           <w:b w:val="false"/>
           <w:bCs w:val="false"/>
+          <w:color w:val="1C1C1C"/>
+          <w:sz w:val="32"/>
+          <w:szCs w:val="32"/>
+        </w:rPr>
+      </w:pPr>
+      <w:r>
+        <w:rPr/>
+        <w:t>you can log in with different users and log out</w:t>
+      </w:r>
+    </w:p>
+    <w:p>
+      <w:pPr>
+        <w:pStyle w:val="Normal"/>
+        <w:bidi w:val="0"/>
+        <w:jc w:val="start"/>
+        <w:rPr>
+          <w:b w:val="false"/>
+          <w:b w:val="false"/>
+          <w:bCs w:val="false"/>
+          <w:color w:val="1C1C1C"/>
+          <w:sz w:val="32"/>
+          <w:szCs w:val="32"/>
+        </w:rPr>
+      </w:pPr>
+      <w:r>
+        <w:rPr/>
+        <w:t>you can crud on comments and curd on posts</w:t>
+      </w:r>
+    </w:p>
+    <w:p>
+      <w:pPr>
+        <w:pStyle w:val="Normal"/>
+        <w:bidi w:val="0"/>
+        <w:jc w:val="start"/>
+        <w:rPr>
+          <w:b w:val="false"/>
+          <w:b w:val="false"/>
+          <w:bCs w:val="false"/>
+          <w:color w:val="00A933"/>
+          <w:sz w:val="32"/>
+          <w:szCs w:val="32"/>
+        </w:rPr>
+      </w:pPr>
+      <w:r>
+        <w:rPr>
+          <w:b w:val="false"/>
+          <w:bCs w:val="false"/>
+          <w:color w:val="00A933"/>
+          <w:sz w:val="32"/>
+          <w:szCs w:val="32"/>
+        </w:rPr>
+      </w:r>
+    </w:p>
+    <w:p>
+      <w:pPr>
+        <w:pStyle w:val="Normal"/>
+        <w:bidi w:val="0"/>
+        <w:jc w:val="start"/>
+        <w:rPr>
+          <w:b w:val="false"/>
+          <w:b w:val="false"/>
+          <w:bCs w:val="false"/>
+          <w:color w:val="00A933"/>
+          <w:sz w:val="32"/>
+          <w:szCs w:val="32"/>
+        </w:rPr>
+      </w:pPr>
+      <w:r>
+        <w:rPr>
+          <w:b w:val="false"/>
+          <w:bCs w:val="false"/>
+          <w:color w:val="00A933"/>
+          <w:sz w:val="32"/>
+          <w:szCs w:val="32"/>
+        </w:rPr>
+        <w:t>Screenshots for how the app works :</w:t>
+      </w:r>
+    </w:p>
+    <w:p>
+      <w:pPr>
+        <w:pStyle w:val="Normal"/>
+        <w:bidi w:val="0"/>
+        <w:jc w:val="start"/>
+        <w:rPr>
+          <w:b w:val="false"/>
+          <w:b w:val="false"/>
+          <w:bCs w:val="false"/>
           <w:color w:val="FF0000"/>
           <w:sz w:val="32"/>
           <w:szCs w:val="32"/>
@@ -1020,55 +1139,6 @@
           <w:b w:val="false"/>
           <w:b w:val="false"/>
           <w:bCs w:val="false"/>
-          <w:color w:val="00A933"/>
-          <w:sz w:val="32"/>
-          <w:szCs w:val="32"/>
-        </w:rPr>
-      </w:pPr>
-      <w:r>
-        <w:rPr>
-          <w:b w:val="false"/>
-          <w:bCs w:val="false"/>
-          <w:color w:val="00A933"/>
-          <w:sz w:val="32"/>
-          <w:szCs w:val="32"/>
-        </w:rPr>
-      </w:r>
-    </w:p>
-    <w:p>
-      <w:pPr>
-        <w:pStyle w:val="Normal"/>
-        <w:bidi w:val="0"/>
-        <w:jc w:val="start"/>
-        <w:rPr>
-          <w:b w:val="false"/>
-          <w:b w:val="false"/>
-          <w:bCs w:val="false"/>
-          <w:color w:val="00A933"/>
-          <w:sz w:val="32"/>
-          <w:szCs w:val="32"/>
-        </w:rPr>
-      </w:pPr>
-      <w:r>
-        <w:rPr>
-          <w:b w:val="false"/>
-          <w:bCs w:val="false"/>
-          <w:color w:val="00A933"/>
-          <w:sz w:val="32"/>
-          <w:szCs w:val="32"/>
-        </w:rPr>
-        <w:t>Screenshots for how the app works :</w:t>
-      </w:r>
-    </w:p>
-    <w:p>
-      <w:pPr>
-        <w:pStyle w:val="Normal"/>
-        <w:bidi w:val="0"/>
-        <w:jc w:val="start"/>
-        <w:rPr>
-          <w:b w:val="false"/>
-          <w:b w:val="false"/>
-          <w:bCs w:val="false"/>
           <w:color w:val="FF0000"/>
           <w:sz w:val="32"/>
           <w:szCs w:val="32"/>
@@ -1106,103 +1176,1260 @@
           <w:sz w:val="32"/>
           <w:szCs w:val="32"/>
         </w:rPr>
-      </w:r>
-    </w:p>
-    <w:p>
-      <w:pPr>
-        <w:pStyle w:val="Normal"/>
-        <w:bidi w:val="0"/>
-        <w:jc w:val="start"/>
-        <w:rPr>
-          <w:b w:val="false"/>
-          <w:b w:val="false"/>
-          <w:bCs w:val="false"/>
-          <w:color w:val="FF0000"/>
-          <w:sz w:val="32"/>
-          <w:szCs w:val="32"/>
-        </w:rPr>
-      </w:pPr>
-      <w:r>
-        <w:rPr>
-          <w:b w:val="false"/>
-          <w:bCs w:val="false"/>
-          <w:color w:val="FF0000"/>
-          <w:sz w:val="32"/>
-          <w:szCs w:val="32"/>
-        </w:rPr>
-      </w:r>
-    </w:p>
-    <w:p>
-      <w:pPr>
-        <w:pStyle w:val="Normal"/>
-        <w:bidi w:val="0"/>
-        <w:jc w:val="start"/>
-        <w:rPr>
-          <w:b w:val="false"/>
-          <w:b w:val="false"/>
-          <w:bCs w:val="false"/>
-          <w:color w:val="1C1C1C"/>
-          <w:sz w:val="32"/>
-          <w:szCs w:val="32"/>
-        </w:rPr>
-      </w:pPr>
-      <w:r>
-        <w:rPr>
-          <w:b w:val="false"/>
-          <w:bCs w:val="false"/>
-          <w:color w:val="1C1C1C"/>
-          <w:sz w:val="32"/>
-          <w:szCs w:val="32"/>
-        </w:rPr>
-      </w:r>
-    </w:p>
-    <w:p>
-      <w:pPr>
-        <w:pStyle w:val="Normal"/>
-        <w:bidi w:val="0"/>
-        <w:jc w:val="start"/>
-        <w:rPr>
-          <w:b w:val="false"/>
-          <w:b w:val="false"/>
-          <w:bCs w:val="false"/>
-          <w:color w:val="1C1C1C"/>
-          <w:sz w:val="32"/>
-          <w:szCs w:val="32"/>
-        </w:rPr>
-      </w:pPr>
-      <w:r>
-        <w:rPr>
-          <w:b w:val="false"/>
-          <w:bCs w:val="false"/>
-          <w:color w:val="1C1C1C"/>
-          <w:sz w:val="32"/>
-          <w:szCs w:val="32"/>
-        </w:rPr>
-        <w:tab/>
-      </w:r>
-    </w:p>
-    <w:p>
-      <w:pPr>
-        <w:pStyle w:val="Normal"/>
-        <w:bidi w:val="0"/>
-        <w:jc w:val="start"/>
-        <w:rPr>
-          <w:b w:val="false"/>
-          <w:b w:val="false"/>
-          <w:bCs w:val="false"/>
-          <w:color w:val="1C1C1C"/>
-          <w:sz w:val="32"/>
-          <w:szCs w:val="32"/>
-        </w:rPr>
-      </w:pPr>
-      <w:r>
-        <w:rPr>
-          <w:b w:val="false"/>
-          <w:bCs w:val="false"/>
-          <w:color w:val="1C1C1C"/>
-          <w:sz w:val="32"/>
-          <w:szCs w:val="32"/>
-        </w:rPr>
+        <w:drawing>
+          <wp:anchor behindDoc="0" distT="0" distB="0" distL="0" distR="0" simplePos="0" locked="0" layoutInCell="0" allowOverlap="1" relativeHeight="5">
+            <wp:simplePos x="0" y="0"/>
+            <wp:positionH relativeFrom="column">
+              <wp:align>center</wp:align>
+            </wp:positionH>
+            <wp:positionV relativeFrom="paragraph">
+              <wp:posOffset>635</wp:posOffset>
+            </wp:positionV>
+            <wp:extent cx="6120130" cy="2715895"/>
+            <wp:effectExtent l="0" t="0" r="0" b="0"/>
+            <wp:wrapTopAndBottom/>
+            <wp:docPr id="4" name="Image4" descr="" title=""/>
+            <wp:cNvGraphicFramePr>
+              <a:graphicFrameLocks xmlns:a="http://schemas.openxmlformats.org/drawingml/2006/main" noChangeAspect="1"/>
+            </wp:cNvGraphicFramePr>
+            <a:graphic xmlns:a="http://schemas.openxmlformats.org/drawingml/2006/main">
+              <a:graphicData uri="http://schemas.openxmlformats.org/drawingml/2006/picture">
+                <pic:pic xmlns:pic="http://schemas.openxmlformats.org/drawingml/2006/picture">
+                  <pic:nvPicPr>
+                    <pic:cNvPr id="4" name="Image4" descr="" title=""/>
+                    <pic:cNvPicPr>
+                      <a:picLocks noChangeAspect="1" noChangeArrowheads="1"/>
+                    </pic:cNvPicPr>
+                  </pic:nvPicPr>
+                  <pic:blipFill>
+                    <a:blip r:embed="rId5"/>
+                    <a:stretch>
+                      <a:fillRect/>
+                    </a:stretch>
+                  </pic:blipFill>
+                  <pic:spPr bwMode="auto">
+                    <a:xfrm>
+                      <a:off x="0" y="0"/>
+                      <a:ext cx="6120130" cy="2715895"/>
+                    </a:xfrm>
+                    <a:prstGeom prst="rect">
+                      <a:avLst/>
+                    </a:prstGeom>
+                  </pic:spPr>
+                </pic:pic>
+              </a:graphicData>
+            </a:graphic>
+          </wp:anchor>
+        </w:drawing>
+      </w:r>
+    </w:p>
+    <w:p>
+      <w:pPr>
+        <w:pStyle w:val="Normal"/>
+        <w:bidi w:val="0"/>
+        <w:jc w:val="start"/>
+        <w:rPr>
+          <w:b w:val="false"/>
+          <w:b w:val="false"/>
+          <w:bCs w:val="false"/>
+          <w:color w:val="1C1C1C"/>
+          <w:sz w:val="32"/>
+          <w:szCs w:val="32"/>
+        </w:rPr>
+      </w:pPr>
+      <w:r>
+        <w:rPr>
+          <w:b w:val="false"/>
+          <w:bCs w:val="false"/>
+          <w:color w:val="1C1C1C"/>
+          <w:sz w:val="32"/>
+          <w:szCs w:val="32"/>
+        </w:rPr>
+      </w:r>
+    </w:p>
+    <w:p>
+      <w:pPr>
+        <w:pStyle w:val="Normal"/>
+        <w:bidi w:val="0"/>
+        <w:jc w:val="start"/>
+        <w:rPr>
+          <w:b w:val="false"/>
+          <w:b w:val="false"/>
+          <w:bCs w:val="false"/>
+          <w:color w:val="1C1C1C"/>
+          <w:sz w:val="32"/>
+          <w:szCs w:val="32"/>
+        </w:rPr>
+      </w:pPr>
+      <w:r>
+        <w:rPr>
+          <w:b w:val="false"/>
+          <w:bCs w:val="false"/>
+          <w:color w:val="1C1C1C"/>
+          <w:sz w:val="32"/>
+          <w:szCs w:val="32"/>
+        </w:rPr>
+        <w:drawing>
+          <wp:anchor behindDoc="0" distT="0" distB="0" distL="0" distR="0" simplePos="0" locked="0" layoutInCell="0" allowOverlap="1" relativeHeight="6">
+            <wp:simplePos x="0" y="0"/>
+            <wp:positionH relativeFrom="column">
+              <wp:align>center</wp:align>
+            </wp:positionH>
+            <wp:positionV relativeFrom="paragraph">
+              <wp:posOffset>635</wp:posOffset>
+            </wp:positionV>
+            <wp:extent cx="6120130" cy="2727960"/>
+            <wp:effectExtent l="0" t="0" r="0" b="0"/>
+            <wp:wrapSquare wrapText="largest"/>
+            <wp:docPr id="5" name="Image5" descr="" title=""/>
+            <wp:cNvGraphicFramePr>
+              <a:graphicFrameLocks xmlns:a="http://schemas.openxmlformats.org/drawingml/2006/main" noChangeAspect="1"/>
+            </wp:cNvGraphicFramePr>
+            <a:graphic xmlns:a="http://schemas.openxmlformats.org/drawingml/2006/main">
+              <a:graphicData uri="http://schemas.openxmlformats.org/drawingml/2006/picture">
+                <pic:pic xmlns:pic="http://schemas.openxmlformats.org/drawingml/2006/picture">
+                  <pic:nvPicPr>
+                    <pic:cNvPr id="5" name="Image5" descr="" title=""/>
+                    <pic:cNvPicPr>
+                      <a:picLocks noChangeAspect="1" noChangeArrowheads="1"/>
+                    </pic:cNvPicPr>
+                  </pic:nvPicPr>
+                  <pic:blipFill>
+                    <a:blip r:embed="rId6"/>
+                    <a:stretch>
+                      <a:fillRect/>
+                    </a:stretch>
+                  </pic:blipFill>
+                  <pic:spPr bwMode="auto">
+                    <a:xfrm>
+                      <a:off x="0" y="0"/>
+                      <a:ext cx="6120130" cy="2727960"/>
+                    </a:xfrm>
+                    <a:prstGeom prst="rect">
+                      <a:avLst/>
+                    </a:prstGeom>
+                  </pic:spPr>
+                </pic:pic>
+              </a:graphicData>
+            </a:graphic>
+          </wp:anchor>
+        </w:drawing>
+      </w:r>
+    </w:p>
+    <w:p>
+      <w:pPr>
+        <w:pStyle w:val="Normal"/>
+        <w:bidi w:val="0"/>
+        <w:jc w:val="start"/>
+        <w:rPr>
+          <w:b w:val="false"/>
+          <w:b w:val="false"/>
+          <w:bCs w:val="false"/>
+          <w:color w:val="1C1C1C"/>
+          <w:sz w:val="32"/>
+          <w:szCs w:val="32"/>
+        </w:rPr>
+      </w:pPr>
+      <w:r>
+        <w:rPr>
+          <w:b w:val="false"/>
+          <w:bCs w:val="false"/>
+          <w:color w:val="1C1C1C"/>
+          <w:sz w:val="32"/>
+          <w:szCs w:val="32"/>
+        </w:rPr>
+      </w:r>
+    </w:p>
+    <w:p>
+      <w:pPr>
+        <w:pStyle w:val="Normal"/>
+        <w:bidi w:val="0"/>
+        <w:jc w:val="start"/>
+        <w:rPr>
+          <w:b w:val="false"/>
+          <w:b w:val="false"/>
+          <w:bCs w:val="false"/>
+          <w:color w:val="1C1C1C"/>
+          <w:sz w:val="32"/>
+          <w:szCs w:val="32"/>
+        </w:rPr>
+      </w:pPr>
+      <w:r>
+        <w:rPr>
+          <w:b w:val="false"/>
+          <w:bCs w:val="false"/>
+          <w:color w:val="1C1C1C"/>
+          <w:sz w:val="32"/>
+          <w:szCs w:val="32"/>
+        </w:rPr>
+      </w:r>
+    </w:p>
+    <w:p>
+      <w:pPr>
+        <w:pStyle w:val="Normal"/>
+        <w:bidi w:val="0"/>
+        <w:jc w:val="start"/>
+        <w:rPr>
+          <w:b w:val="false"/>
+          <w:b w:val="false"/>
+          <w:bCs w:val="false"/>
+          <w:color w:val="1C1C1C"/>
+          <w:sz w:val="32"/>
+          <w:szCs w:val="32"/>
+        </w:rPr>
+      </w:pPr>
+      <w:r>
+        <w:rPr>
+          <w:b w:val="false"/>
+          <w:bCs w:val="false"/>
+          <w:color w:val="1C1C1C"/>
+          <w:sz w:val="32"/>
+          <w:szCs w:val="32"/>
+        </w:rPr>
+      </w:r>
+    </w:p>
+    <w:p>
+      <w:pPr>
+        <w:pStyle w:val="Normal"/>
+        <w:bidi w:val="0"/>
+        <w:jc w:val="start"/>
+        <w:rPr>
+          <w:b w:val="false"/>
+          <w:b w:val="false"/>
+          <w:bCs w:val="false"/>
+          <w:color w:val="1C1C1C"/>
+          <w:sz w:val="32"/>
+          <w:szCs w:val="32"/>
+        </w:rPr>
+      </w:pPr>
+      <w:r>
+        <w:rPr>
+          <w:b w:val="false"/>
+          <w:bCs w:val="false"/>
+          <w:color w:val="1C1C1C"/>
+          <w:sz w:val="32"/>
+          <w:szCs w:val="32"/>
+        </w:rPr>
+        <w:drawing>
+          <wp:anchor behindDoc="0" distT="0" distB="0" distL="0" distR="0" simplePos="0" locked="0" layoutInCell="0" allowOverlap="1" relativeHeight="7">
+            <wp:simplePos x="0" y="0"/>
+            <wp:positionH relativeFrom="column">
+              <wp:align>center</wp:align>
+            </wp:positionH>
+            <wp:positionV relativeFrom="paragraph">
+              <wp:posOffset>635</wp:posOffset>
+            </wp:positionV>
+            <wp:extent cx="6120130" cy="3194685"/>
+            <wp:effectExtent l="0" t="0" r="0" b="0"/>
+            <wp:wrapSquare wrapText="largest"/>
+            <wp:docPr id="6" name="Image6" descr="" title=""/>
+            <wp:cNvGraphicFramePr>
+              <a:graphicFrameLocks xmlns:a="http://schemas.openxmlformats.org/drawingml/2006/main" noChangeAspect="1"/>
+            </wp:cNvGraphicFramePr>
+            <a:graphic xmlns:a="http://schemas.openxmlformats.org/drawingml/2006/main">
+              <a:graphicData uri="http://schemas.openxmlformats.org/drawingml/2006/picture">
+                <pic:pic xmlns:pic="http://schemas.openxmlformats.org/drawingml/2006/picture">
+                  <pic:nvPicPr>
+                    <pic:cNvPr id="6" name="Image6" descr="" title=""/>
+                    <pic:cNvPicPr>
+                      <a:picLocks noChangeAspect="1" noChangeArrowheads="1"/>
+                    </pic:cNvPicPr>
+                  </pic:nvPicPr>
+                  <pic:blipFill>
+                    <a:blip r:embed="rId7"/>
+                    <a:stretch>
+                      <a:fillRect/>
+                    </a:stretch>
+                  </pic:blipFill>
+                  <pic:spPr bwMode="auto">
+                    <a:xfrm>
+                      <a:off x="0" y="0"/>
+                      <a:ext cx="6120130" cy="3194685"/>
+                    </a:xfrm>
+                    <a:prstGeom prst="rect">
+                      <a:avLst/>
+                    </a:prstGeom>
+                  </pic:spPr>
+                </pic:pic>
+              </a:graphicData>
+            </a:graphic>
+          </wp:anchor>
+        </w:drawing>
+      </w:r>
+    </w:p>
+    <w:p>
+      <w:pPr>
+        <w:pStyle w:val="Normal"/>
+        <w:bidi w:val="0"/>
+        <w:jc w:val="start"/>
+        <w:rPr>
+          <w:b w:val="false"/>
+          <w:b w:val="false"/>
+          <w:bCs w:val="false"/>
+          <w:color w:val="1C1C1C"/>
+          <w:sz w:val="32"/>
+          <w:szCs w:val="32"/>
+        </w:rPr>
+      </w:pPr>
+      <w:r>
+        <w:rPr>
+          <w:b w:val="false"/>
+          <w:bCs w:val="false"/>
+          <w:color w:val="1C1C1C"/>
+          <w:sz w:val="32"/>
+          <w:szCs w:val="32"/>
+        </w:rPr>
+      </w:r>
+    </w:p>
+    <w:p>
+      <w:pPr>
+        <w:pStyle w:val="Normal"/>
+        <w:bidi w:val="0"/>
+        <w:jc w:val="start"/>
+        <w:rPr>
+          <w:b w:val="false"/>
+          <w:b w:val="false"/>
+          <w:bCs w:val="false"/>
+          <w:color w:val="1C1C1C"/>
+          <w:sz w:val="32"/>
+          <w:szCs w:val="32"/>
+        </w:rPr>
+      </w:pPr>
+      <w:r>
+        <w:rPr>
+          <w:b w:val="false"/>
+          <w:bCs w:val="false"/>
+          <w:color w:val="1C1C1C"/>
+          <w:sz w:val="32"/>
+          <w:szCs w:val="32"/>
+        </w:rPr>
+      </w:r>
+    </w:p>
+    <w:p>
+      <w:pPr>
+        <w:pStyle w:val="Normal"/>
+        <w:bidi w:val="0"/>
+        <w:jc w:val="start"/>
+        <w:rPr>
+          <w:b w:val="false"/>
+          <w:b w:val="false"/>
+          <w:bCs w:val="false"/>
+          <w:color w:val="1C1C1C"/>
+          <w:sz w:val="32"/>
+          <w:szCs w:val="32"/>
+        </w:rPr>
+      </w:pPr>
+      <w:r>
+        <w:rPr>
+          <w:b w:val="false"/>
+          <w:bCs w:val="false"/>
+          <w:color w:val="1C1C1C"/>
+          <w:sz w:val="32"/>
+          <w:szCs w:val="32"/>
+        </w:rPr>
+      </w:r>
+    </w:p>
+    <w:p>
+      <w:pPr>
+        <w:pStyle w:val="Normal"/>
+        <w:bidi w:val="0"/>
+        <w:jc w:val="start"/>
+        <w:rPr>
+          <w:b w:val="false"/>
+          <w:b w:val="false"/>
+          <w:bCs w:val="false"/>
+          <w:color w:val="1C1C1C"/>
+          <w:sz w:val="32"/>
+          <w:szCs w:val="32"/>
+        </w:rPr>
+      </w:pPr>
+      <w:r>
+        <w:rPr>
+          <w:b w:val="false"/>
+          <w:bCs w:val="false"/>
+          <w:color w:val="1C1C1C"/>
+          <w:sz w:val="32"/>
+          <w:szCs w:val="32"/>
+        </w:rPr>
+      </w:r>
+    </w:p>
+    <w:p>
+      <w:pPr>
+        <w:pStyle w:val="Normal"/>
+        <w:bidi w:val="0"/>
+        <w:jc w:val="start"/>
+        <w:rPr>
+          <w:b w:val="false"/>
+          <w:b w:val="false"/>
+          <w:bCs w:val="false"/>
+          <w:color w:val="1C1C1C"/>
+          <w:sz w:val="32"/>
+          <w:szCs w:val="32"/>
+        </w:rPr>
+      </w:pPr>
+      <w:r>
+        <w:rPr>
+          <w:b w:val="false"/>
+          <w:bCs w:val="false"/>
+          <w:color w:val="1C1C1C"/>
+          <w:sz w:val="32"/>
+          <w:szCs w:val="32"/>
+        </w:rPr>
+        <w:drawing>
+          <wp:anchor behindDoc="0" distT="0" distB="0" distL="0" distR="0" simplePos="0" locked="0" layoutInCell="0" allowOverlap="1" relativeHeight="8">
+            <wp:simplePos x="0" y="0"/>
+            <wp:positionH relativeFrom="column">
+              <wp:align>center</wp:align>
+            </wp:positionH>
+            <wp:positionV relativeFrom="paragraph">
+              <wp:posOffset>635</wp:posOffset>
+            </wp:positionV>
+            <wp:extent cx="6120130" cy="3090545"/>
+            <wp:effectExtent l="0" t="0" r="0" b="0"/>
+            <wp:wrapSquare wrapText="largest"/>
+            <wp:docPr id="7" name="Image7" descr="" title=""/>
+            <wp:cNvGraphicFramePr>
+              <a:graphicFrameLocks xmlns:a="http://schemas.openxmlformats.org/drawingml/2006/main" noChangeAspect="1"/>
+            </wp:cNvGraphicFramePr>
+            <a:graphic xmlns:a="http://schemas.openxmlformats.org/drawingml/2006/main">
+              <a:graphicData uri="http://schemas.openxmlformats.org/drawingml/2006/picture">
+                <pic:pic xmlns:pic="http://schemas.openxmlformats.org/drawingml/2006/picture">
+                  <pic:nvPicPr>
+                    <pic:cNvPr id="7" name="Image7" descr="" title=""/>
+                    <pic:cNvPicPr>
+                      <a:picLocks noChangeAspect="1" noChangeArrowheads="1"/>
+                    </pic:cNvPicPr>
+                  </pic:nvPicPr>
+                  <pic:blipFill>
+                    <a:blip r:embed="rId8"/>
+                    <a:stretch>
+                      <a:fillRect/>
+                    </a:stretch>
+                  </pic:blipFill>
+                  <pic:spPr bwMode="auto">
+                    <a:xfrm>
+                      <a:off x="0" y="0"/>
+                      <a:ext cx="6120130" cy="3090545"/>
+                    </a:xfrm>
+                    <a:prstGeom prst="rect">
+                      <a:avLst/>
+                    </a:prstGeom>
+                  </pic:spPr>
+                </pic:pic>
+              </a:graphicData>
+            </a:graphic>
+          </wp:anchor>
+        </w:drawing>
+      </w:r>
+    </w:p>
+    <w:p>
+      <w:pPr>
+        <w:pStyle w:val="Normal"/>
+        <w:bidi w:val="0"/>
+        <w:jc w:val="start"/>
+        <w:rPr>
+          <w:b w:val="false"/>
+          <w:b w:val="false"/>
+          <w:bCs w:val="false"/>
+          <w:color w:val="1C1C1C"/>
+          <w:sz w:val="32"/>
+          <w:szCs w:val="32"/>
+        </w:rPr>
+      </w:pPr>
+      <w:r>
+        <w:rPr>
+          <w:b w:val="false"/>
+          <w:bCs w:val="false"/>
+          <w:color w:val="1C1C1C"/>
+          <w:sz w:val="32"/>
+          <w:szCs w:val="32"/>
+        </w:rPr>
+      </w:r>
+    </w:p>
+    <w:p>
+      <w:pPr>
+        <w:pStyle w:val="Normal"/>
+        <w:bidi w:val="0"/>
+        <w:jc w:val="start"/>
+        <w:rPr>
+          <w:b w:val="false"/>
+          <w:b w:val="false"/>
+          <w:bCs w:val="false"/>
+          <w:color w:val="1C1C1C"/>
+          <w:sz w:val="32"/>
+          <w:szCs w:val="32"/>
+        </w:rPr>
+      </w:pPr>
+      <w:r>
+        <w:rPr>
+          <w:b w:val="false"/>
+          <w:bCs w:val="false"/>
+          <w:color w:val="1C1C1C"/>
+          <w:sz w:val="32"/>
+          <w:szCs w:val="32"/>
+        </w:rPr>
+      </w:r>
+    </w:p>
+    <w:p>
+      <w:pPr>
+        <w:pStyle w:val="Normal"/>
+        <w:bidi w:val="0"/>
+        <w:jc w:val="start"/>
+        <w:rPr>
+          <w:b w:val="false"/>
+          <w:b w:val="false"/>
+          <w:bCs w:val="false"/>
+          <w:color w:val="1C1C1C"/>
+          <w:sz w:val="32"/>
+          <w:szCs w:val="32"/>
+        </w:rPr>
+      </w:pPr>
+      <w:r>
+        <w:rPr>
+          <w:b w:val="false"/>
+          <w:bCs w:val="false"/>
+          <w:color w:val="1C1C1C"/>
+          <w:sz w:val="32"/>
+          <w:szCs w:val="32"/>
+        </w:rPr>
+        <w:drawing>
+          <wp:anchor behindDoc="0" distT="0" distB="0" distL="0" distR="0" simplePos="0" locked="0" layoutInCell="0" allowOverlap="1" relativeHeight="9">
+            <wp:simplePos x="0" y="0"/>
+            <wp:positionH relativeFrom="column">
+              <wp:align>center</wp:align>
+            </wp:positionH>
+            <wp:positionV relativeFrom="paragraph">
+              <wp:posOffset>635</wp:posOffset>
+            </wp:positionV>
+            <wp:extent cx="6120130" cy="3090545"/>
+            <wp:effectExtent l="0" t="0" r="0" b="0"/>
+            <wp:wrapSquare wrapText="largest"/>
+            <wp:docPr id="8" name="Image8" descr="" title=""/>
+            <wp:cNvGraphicFramePr>
+              <a:graphicFrameLocks xmlns:a="http://schemas.openxmlformats.org/drawingml/2006/main" noChangeAspect="1"/>
+            </wp:cNvGraphicFramePr>
+            <a:graphic xmlns:a="http://schemas.openxmlformats.org/drawingml/2006/main">
+              <a:graphicData uri="http://schemas.openxmlformats.org/drawingml/2006/picture">
+                <pic:pic xmlns:pic="http://schemas.openxmlformats.org/drawingml/2006/picture">
+                  <pic:nvPicPr>
+                    <pic:cNvPr id="8" name="Image8" descr="" title=""/>
+                    <pic:cNvPicPr>
+                      <a:picLocks noChangeAspect="1" noChangeArrowheads="1"/>
+                    </pic:cNvPicPr>
+                  </pic:nvPicPr>
+                  <pic:blipFill>
+                    <a:blip r:embed="rId9"/>
+                    <a:stretch>
+                      <a:fillRect/>
+                    </a:stretch>
+                  </pic:blipFill>
+                  <pic:spPr bwMode="auto">
+                    <a:xfrm>
+                      <a:off x="0" y="0"/>
+                      <a:ext cx="6120130" cy="3090545"/>
+                    </a:xfrm>
+                    <a:prstGeom prst="rect">
+                      <a:avLst/>
+                    </a:prstGeom>
+                  </pic:spPr>
+                </pic:pic>
+              </a:graphicData>
+            </a:graphic>
+          </wp:anchor>
+        </w:drawing>
+      </w:r>
+    </w:p>
+    <w:p>
+      <w:pPr>
+        <w:pStyle w:val="Normal"/>
+        <w:bidi w:val="0"/>
+        <w:jc w:val="start"/>
+        <w:rPr>
+          <w:b w:val="false"/>
+          <w:b w:val="false"/>
+          <w:bCs w:val="false"/>
+          <w:color w:val="1C1C1C"/>
+          <w:sz w:val="32"/>
+          <w:szCs w:val="32"/>
+        </w:rPr>
+      </w:pPr>
+      <w:r>
+        <w:rPr>
+          <w:b w:val="false"/>
+          <w:bCs w:val="false"/>
+          <w:color w:val="1C1C1C"/>
+          <w:sz w:val="32"/>
+          <w:szCs w:val="32"/>
+        </w:rPr>
+      </w:r>
+    </w:p>
+    <w:p>
+      <w:pPr>
+        <w:pStyle w:val="Normal"/>
+        <w:bidi w:val="0"/>
+        <w:jc w:val="start"/>
+        <w:rPr>
+          <w:b w:val="false"/>
+          <w:b w:val="false"/>
+          <w:bCs w:val="false"/>
+          <w:color w:val="1C1C1C"/>
+          <w:sz w:val="32"/>
+          <w:szCs w:val="32"/>
+        </w:rPr>
+      </w:pPr>
+      <w:r>
+        <w:rPr>
+          <w:b w:val="false"/>
+          <w:bCs w:val="false"/>
+          <w:color w:val="1C1C1C"/>
+          <w:sz w:val="32"/>
+          <w:szCs w:val="32"/>
+        </w:rPr>
+      </w:r>
+    </w:p>
+    <w:p>
+      <w:pPr>
+        <w:pStyle w:val="Normal"/>
+        <w:bidi w:val="0"/>
+        <w:jc w:val="start"/>
+        <w:rPr>
+          <w:b w:val="false"/>
+          <w:b w:val="false"/>
+          <w:bCs w:val="false"/>
+          <w:color w:val="1C1C1C"/>
+          <w:sz w:val="32"/>
+          <w:szCs w:val="32"/>
+        </w:rPr>
+      </w:pPr>
+      <w:r>
+        <w:rPr>
+          <w:b w:val="false"/>
+          <w:bCs w:val="false"/>
+          <w:color w:val="1C1C1C"/>
+          <w:sz w:val="32"/>
+          <w:szCs w:val="32"/>
+        </w:rPr>
+      </w:r>
+    </w:p>
+    <w:p>
+      <w:pPr>
+        <w:pStyle w:val="Normal"/>
+        <w:bidi w:val="0"/>
+        <w:jc w:val="start"/>
+        <w:rPr>
+          <w:b w:val="false"/>
+          <w:b w:val="false"/>
+          <w:bCs w:val="false"/>
+          <w:color w:val="1C1C1C"/>
+          <w:sz w:val="32"/>
+          <w:szCs w:val="32"/>
+        </w:rPr>
+      </w:pPr>
+      <w:r>
+        <w:rPr>
+          <w:b w:val="false"/>
+          <w:bCs w:val="false"/>
+          <w:color w:val="1C1C1C"/>
+          <w:sz w:val="32"/>
+          <w:szCs w:val="32"/>
+        </w:rPr>
+      </w:r>
+    </w:p>
+    <w:p>
+      <w:pPr>
+        <w:pStyle w:val="Normal"/>
+        <w:bidi w:val="0"/>
+        <w:jc w:val="start"/>
+        <w:rPr>
+          <w:b w:val="false"/>
+          <w:b w:val="false"/>
+          <w:bCs w:val="false"/>
+          <w:color w:val="1C1C1C"/>
+          <w:sz w:val="32"/>
+          <w:szCs w:val="32"/>
+        </w:rPr>
+      </w:pPr>
+      <w:r>
+        <w:rPr>
+          <w:b w:val="false"/>
+          <w:bCs w:val="false"/>
+          <w:color w:val="1C1C1C"/>
+          <w:sz w:val="32"/>
+          <w:szCs w:val="32"/>
+        </w:rPr>
+        <w:drawing>
+          <wp:anchor behindDoc="0" distT="0" distB="0" distL="0" distR="0" simplePos="0" locked="0" layoutInCell="0" allowOverlap="1" relativeHeight="11">
+            <wp:simplePos x="0" y="0"/>
+            <wp:positionH relativeFrom="column">
+              <wp:align>center</wp:align>
+            </wp:positionH>
+            <wp:positionV relativeFrom="paragraph">
+              <wp:posOffset>635</wp:posOffset>
+            </wp:positionV>
+            <wp:extent cx="6120130" cy="4270375"/>
+            <wp:effectExtent l="0" t="0" r="0" b="0"/>
+            <wp:wrapSquare wrapText="largest"/>
+            <wp:docPr id="9" name="Image10" descr="" title=""/>
+            <wp:cNvGraphicFramePr>
+              <a:graphicFrameLocks xmlns:a="http://schemas.openxmlformats.org/drawingml/2006/main" noChangeAspect="1"/>
+            </wp:cNvGraphicFramePr>
+            <a:graphic xmlns:a="http://schemas.openxmlformats.org/drawingml/2006/main">
+              <a:graphicData uri="http://schemas.openxmlformats.org/drawingml/2006/picture">
+                <pic:pic xmlns:pic="http://schemas.openxmlformats.org/drawingml/2006/picture">
+                  <pic:nvPicPr>
+                    <pic:cNvPr id="9" name="Image10" descr="" title=""/>
+                    <pic:cNvPicPr>
+                      <a:picLocks noChangeAspect="1" noChangeArrowheads="1"/>
+                    </pic:cNvPicPr>
+                  </pic:nvPicPr>
+                  <pic:blipFill>
+                    <a:blip r:embed="rId10"/>
+                    <a:stretch>
+                      <a:fillRect/>
+                    </a:stretch>
+                  </pic:blipFill>
+                  <pic:spPr bwMode="auto">
+                    <a:xfrm>
+                      <a:off x="0" y="0"/>
+                      <a:ext cx="6120130" cy="4270375"/>
+                    </a:xfrm>
+                    <a:prstGeom prst="rect">
+                      <a:avLst/>
+                    </a:prstGeom>
+                  </pic:spPr>
+                </pic:pic>
+              </a:graphicData>
+            </a:graphic>
+          </wp:anchor>
+        </w:drawing>
+      </w:r>
+    </w:p>
+    <w:p>
+      <w:pPr>
+        <w:pStyle w:val="Normal"/>
+        <w:bidi w:val="0"/>
+        <w:jc w:val="start"/>
+        <w:rPr>
+          <w:b w:val="false"/>
+          <w:b w:val="false"/>
+          <w:bCs w:val="false"/>
+          <w:color w:val="1C1C1C"/>
+          <w:sz w:val="32"/>
+          <w:szCs w:val="32"/>
+        </w:rPr>
+      </w:pPr>
+      <w:r>
+        <w:rPr>
+          <w:b w:val="false"/>
+          <w:bCs w:val="false"/>
+          <w:color w:val="1C1C1C"/>
+          <w:sz w:val="32"/>
+          <w:szCs w:val="32"/>
+        </w:rPr>
+        <w:drawing>
+          <wp:anchor behindDoc="0" distT="0" distB="0" distL="0" distR="0" simplePos="0" locked="0" layoutInCell="0" allowOverlap="1" relativeHeight="10">
+            <wp:simplePos x="0" y="0"/>
+            <wp:positionH relativeFrom="column">
+              <wp:align>center</wp:align>
+            </wp:positionH>
+            <wp:positionV relativeFrom="paragraph">
+              <wp:posOffset>635</wp:posOffset>
+            </wp:positionV>
+            <wp:extent cx="6120130" cy="3090545"/>
+            <wp:effectExtent l="0" t="0" r="0" b="0"/>
+            <wp:wrapSquare wrapText="largest"/>
+            <wp:docPr id="10" name="Image9" descr="" title=""/>
+            <wp:cNvGraphicFramePr>
+              <a:graphicFrameLocks xmlns:a="http://schemas.openxmlformats.org/drawingml/2006/main" noChangeAspect="1"/>
+            </wp:cNvGraphicFramePr>
+            <a:graphic xmlns:a="http://schemas.openxmlformats.org/drawingml/2006/main">
+              <a:graphicData uri="http://schemas.openxmlformats.org/drawingml/2006/picture">
+                <pic:pic xmlns:pic="http://schemas.openxmlformats.org/drawingml/2006/picture">
+                  <pic:nvPicPr>
+                    <pic:cNvPr id="10" name="Image9" descr="" title=""/>
+                    <pic:cNvPicPr>
+                      <a:picLocks noChangeAspect="1" noChangeArrowheads="1"/>
+                    </pic:cNvPicPr>
+                  </pic:nvPicPr>
+                  <pic:blipFill>
+                    <a:blip r:embed="rId11"/>
+                    <a:stretch>
+                      <a:fillRect/>
+                    </a:stretch>
+                  </pic:blipFill>
+                  <pic:spPr bwMode="auto">
+                    <a:xfrm>
+                      <a:off x="0" y="0"/>
+                      <a:ext cx="6120130" cy="3090545"/>
+                    </a:xfrm>
+                    <a:prstGeom prst="rect">
+                      <a:avLst/>
+                    </a:prstGeom>
+                  </pic:spPr>
+                </pic:pic>
+              </a:graphicData>
+            </a:graphic>
+          </wp:anchor>
+        </w:drawing>
+      </w:r>
+    </w:p>
+    <w:p>
+      <w:pPr>
+        <w:pStyle w:val="Normal"/>
+        <w:bidi w:val="0"/>
+        <w:jc w:val="start"/>
+        <w:rPr>
+          <w:b w:val="false"/>
+          <w:b w:val="false"/>
+          <w:bCs w:val="false"/>
+          <w:color w:val="1C1C1C"/>
+          <w:sz w:val="32"/>
+          <w:szCs w:val="32"/>
+        </w:rPr>
+      </w:pPr>
+      <w:r>
+        <w:rPr>
+          <w:b w:val="false"/>
+          <w:bCs w:val="false"/>
+          <w:color w:val="1C1C1C"/>
+          <w:sz w:val="32"/>
+          <w:szCs w:val="32"/>
+        </w:rPr>
+      </w:r>
+    </w:p>
+    <w:p>
+      <w:pPr>
+        <w:pStyle w:val="Normal"/>
+        <w:bidi w:val="0"/>
+        <w:jc w:val="start"/>
+        <w:rPr>
+          <w:b w:val="false"/>
+          <w:b w:val="false"/>
+          <w:bCs w:val="false"/>
+          <w:color w:val="1C1C1C"/>
+          <w:sz w:val="32"/>
+          <w:szCs w:val="32"/>
+        </w:rPr>
+      </w:pPr>
+      <w:r>
+        <w:rPr>
+          <w:b w:val="false"/>
+          <w:bCs w:val="false"/>
+          <w:color w:val="1C1C1C"/>
+          <w:sz w:val="32"/>
+          <w:szCs w:val="32"/>
+        </w:rPr>
+      </w:r>
+    </w:p>
+    <w:p>
+      <w:pPr>
+        <w:pStyle w:val="Normal"/>
+        <w:bidi w:val="0"/>
+        <w:jc w:val="start"/>
+        <w:rPr>
+          <w:b w:val="false"/>
+          <w:b w:val="false"/>
+          <w:bCs w:val="false"/>
+          <w:color w:val="1C1C1C"/>
+          <w:sz w:val="32"/>
+          <w:szCs w:val="32"/>
+        </w:rPr>
+      </w:pPr>
+      <w:r>
+        <w:rPr>
+          <w:b w:val="false"/>
+          <w:bCs w:val="false"/>
+          <w:color w:val="1C1C1C"/>
+          <w:sz w:val="32"/>
+          <w:szCs w:val="32"/>
+        </w:rPr>
+      </w:r>
+    </w:p>
+    <w:p>
+      <w:pPr>
+        <w:pStyle w:val="Normal"/>
+        <w:bidi w:val="0"/>
+        <w:jc w:val="start"/>
+        <w:rPr>
+          <w:b w:val="false"/>
+          <w:b w:val="false"/>
+          <w:bCs w:val="false"/>
+          <w:color w:val="1C1C1C"/>
+          <w:sz w:val="32"/>
+          <w:szCs w:val="32"/>
+        </w:rPr>
+      </w:pPr>
+      <w:r>
+        <w:rPr>
+          <w:b w:val="false"/>
+          <w:bCs w:val="false"/>
+          <w:color w:val="1C1C1C"/>
+          <w:sz w:val="32"/>
+          <w:szCs w:val="32"/>
+        </w:rPr>
+        <w:drawing>
+          <wp:anchor behindDoc="0" distT="0" distB="0" distL="0" distR="0" simplePos="0" locked="0" layoutInCell="0" allowOverlap="1" relativeHeight="12">
+            <wp:simplePos x="0" y="0"/>
+            <wp:positionH relativeFrom="column">
+              <wp:align>center</wp:align>
+            </wp:positionH>
+            <wp:positionV relativeFrom="paragraph">
+              <wp:posOffset>635</wp:posOffset>
+            </wp:positionV>
+            <wp:extent cx="6120130" cy="2574290"/>
+            <wp:effectExtent l="0" t="0" r="0" b="0"/>
+            <wp:wrapSquare wrapText="largest"/>
+            <wp:docPr id="11" name="Image11" descr="" title=""/>
+            <wp:cNvGraphicFramePr>
+              <a:graphicFrameLocks xmlns:a="http://schemas.openxmlformats.org/drawingml/2006/main" noChangeAspect="1"/>
+            </wp:cNvGraphicFramePr>
+            <a:graphic xmlns:a="http://schemas.openxmlformats.org/drawingml/2006/main">
+              <a:graphicData uri="http://schemas.openxmlformats.org/drawingml/2006/picture">
+                <pic:pic xmlns:pic="http://schemas.openxmlformats.org/drawingml/2006/picture">
+                  <pic:nvPicPr>
+                    <pic:cNvPr id="11" name="Image11" descr="" title=""/>
+                    <pic:cNvPicPr>
+                      <a:picLocks noChangeAspect="1" noChangeArrowheads="1"/>
+                    </pic:cNvPicPr>
+                  </pic:nvPicPr>
+                  <pic:blipFill>
+                    <a:blip r:embed="rId12"/>
+                    <a:stretch>
+                      <a:fillRect/>
+                    </a:stretch>
+                  </pic:blipFill>
+                  <pic:spPr bwMode="auto">
+                    <a:xfrm>
+                      <a:off x="0" y="0"/>
+                      <a:ext cx="6120130" cy="2574290"/>
+                    </a:xfrm>
+                    <a:prstGeom prst="rect">
+                      <a:avLst/>
+                    </a:prstGeom>
+                  </pic:spPr>
+                </pic:pic>
+              </a:graphicData>
+            </a:graphic>
+          </wp:anchor>
+        </w:drawing>
+      </w:r>
+    </w:p>
+    <w:p>
+      <w:pPr>
+        <w:pStyle w:val="Normal"/>
+        <w:bidi w:val="0"/>
+        <w:jc w:val="start"/>
+        <w:rPr>
+          <w:b w:val="false"/>
+          <w:b w:val="false"/>
+          <w:bCs w:val="false"/>
+          <w:color w:val="1C1C1C"/>
+          <w:sz w:val="32"/>
+          <w:szCs w:val="32"/>
+        </w:rPr>
+      </w:pPr>
+      <w:r>
+        <w:rPr>
+          <w:b w:val="false"/>
+          <w:bCs w:val="false"/>
+          <w:color w:val="1C1C1C"/>
+          <w:sz w:val="32"/>
+          <w:szCs w:val="32"/>
+        </w:rPr>
+      </w:r>
+    </w:p>
+    <w:p>
+      <w:pPr>
+        <w:pStyle w:val="Normal"/>
+        <w:bidi w:val="0"/>
+        <w:jc w:val="start"/>
+        <w:rPr>
+          <w:b w:val="false"/>
+          <w:b w:val="false"/>
+          <w:bCs w:val="false"/>
+          <w:color w:val="1C1C1C"/>
+          <w:sz w:val="32"/>
+          <w:szCs w:val="32"/>
+        </w:rPr>
+      </w:pPr>
+      <w:r>
+        <w:rPr>
+          <w:b w:val="false"/>
+          <w:bCs w:val="false"/>
+          <w:color w:val="1C1C1C"/>
+          <w:sz w:val="32"/>
+          <w:szCs w:val="32"/>
+        </w:rPr>
+      </w:r>
+    </w:p>
+    <w:p>
+      <w:pPr>
+        <w:pStyle w:val="Normal"/>
+        <w:bidi w:val="0"/>
+        <w:jc w:val="start"/>
+        <w:rPr>
+          <w:b w:val="false"/>
+          <w:b w:val="false"/>
+          <w:bCs w:val="false"/>
+          <w:color w:val="1C1C1C"/>
+          <w:sz w:val="32"/>
+          <w:szCs w:val="32"/>
+        </w:rPr>
+      </w:pPr>
+      <w:r>
+        <w:rPr>
+          <w:b w:val="false"/>
+          <w:bCs w:val="false"/>
+          <w:color w:val="1C1C1C"/>
+          <w:sz w:val="32"/>
+          <w:szCs w:val="32"/>
+        </w:rPr>
+      </w:r>
+    </w:p>
+    <w:p>
+      <w:pPr>
+        <w:pStyle w:val="Normal"/>
+        <w:bidi w:val="0"/>
+        <w:jc w:val="start"/>
+        <w:rPr>
+          <w:b w:val="false"/>
+          <w:b w:val="false"/>
+          <w:bCs w:val="false"/>
+          <w:color w:val="1C1C1C"/>
+          <w:sz w:val="32"/>
+          <w:szCs w:val="32"/>
+        </w:rPr>
+      </w:pPr>
+      <w:r>
+        <w:rPr>
+          <w:b w:val="false"/>
+          <w:bCs w:val="false"/>
+          <w:color w:val="1C1C1C"/>
+          <w:sz w:val="32"/>
+          <w:szCs w:val="32"/>
+        </w:rPr>
+      </w:r>
+    </w:p>
+    <w:p>
+      <w:pPr>
+        <w:pStyle w:val="Normal"/>
+        <w:bidi w:val="0"/>
+        <w:jc w:val="start"/>
+        <w:rPr>
+          <w:b w:val="false"/>
+          <w:b w:val="false"/>
+          <w:bCs w:val="false"/>
+          <w:color w:val="1C1C1C"/>
+          <w:sz w:val="32"/>
+          <w:szCs w:val="32"/>
+        </w:rPr>
+      </w:pPr>
+      <w:r>
+        <w:rPr>
+          <w:b w:val="false"/>
+          <w:bCs w:val="false"/>
+          <w:color w:val="1C1C1C"/>
+          <w:sz w:val="32"/>
+          <w:szCs w:val="32"/>
+        </w:rPr>
+        <w:drawing>
+          <wp:anchor behindDoc="0" distT="0" distB="0" distL="0" distR="0" simplePos="0" locked="0" layoutInCell="0" allowOverlap="1" relativeHeight="13">
+            <wp:simplePos x="0" y="0"/>
+            <wp:positionH relativeFrom="column">
+              <wp:posOffset>0</wp:posOffset>
+            </wp:positionH>
+            <wp:positionV relativeFrom="paragraph">
+              <wp:posOffset>10160</wp:posOffset>
+            </wp:positionV>
+            <wp:extent cx="6120130" cy="3225800"/>
+            <wp:effectExtent l="0" t="0" r="0" b="0"/>
+            <wp:wrapSquare wrapText="largest"/>
+            <wp:docPr id="12" name="Image12" descr="" title=""/>
+            <wp:cNvGraphicFramePr>
+              <a:graphicFrameLocks xmlns:a="http://schemas.openxmlformats.org/drawingml/2006/main" noChangeAspect="1"/>
+            </wp:cNvGraphicFramePr>
+            <a:graphic xmlns:a="http://schemas.openxmlformats.org/drawingml/2006/main">
+              <a:graphicData uri="http://schemas.openxmlformats.org/drawingml/2006/picture">
+                <pic:pic xmlns:pic="http://schemas.openxmlformats.org/drawingml/2006/picture">
+                  <pic:nvPicPr>
+                    <pic:cNvPr id="12" name="Image12" descr="" title=""/>
+                    <pic:cNvPicPr>
+                      <a:picLocks noChangeAspect="1" noChangeArrowheads="1"/>
+                    </pic:cNvPicPr>
+                  </pic:nvPicPr>
+                  <pic:blipFill>
+                    <a:blip r:embed="rId13"/>
+                    <a:stretch>
+                      <a:fillRect/>
+                    </a:stretch>
+                  </pic:blipFill>
+                  <pic:spPr bwMode="auto">
+                    <a:xfrm>
+                      <a:off x="0" y="0"/>
+                      <a:ext cx="6120130" cy="3225800"/>
+                    </a:xfrm>
+                    <a:prstGeom prst="rect">
+                      <a:avLst/>
+                    </a:prstGeom>
+                  </pic:spPr>
+                </pic:pic>
+              </a:graphicData>
+            </a:graphic>
+          </wp:anchor>
+        </w:drawing>
+      </w:r>
+    </w:p>
+    <w:p>
+      <w:pPr>
+        <w:pStyle w:val="Normal"/>
+        <w:bidi w:val="0"/>
+        <w:jc w:val="start"/>
+        <w:rPr>
+          <w:b w:val="false"/>
+          <w:b w:val="false"/>
+          <w:bCs w:val="false"/>
+          <w:color w:val="1C1C1C"/>
+          <w:sz w:val="32"/>
+          <w:szCs w:val="32"/>
+        </w:rPr>
+      </w:pPr>
+      <w:r>
+        <w:rPr>
+          <w:b w:val="false"/>
+          <w:bCs w:val="false"/>
+          <w:color w:val="1C1C1C"/>
+          <w:sz w:val="32"/>
+          <w:szCs w:val="32"/>
+        </w:rPr>
+      </w:r>
+    </w:p>
+    <w:p>
+      <w:pPr>
+        <w:pStyle w:val="Normal"/>
+        <w:bidi w:val="0"/>
+        <w:jc w:val="start"/>
+        <w:rPr>
+          <w:b w:val="false"/>
+          <w:b w:val="false"/>
+          <w:bCs w:val="false"/>
+          <w:color w:val="1C1C1C"/>
+          <w:sz w:val="32"/>
+          <w:szCs w:val="32"/>
+        </w:rPr>
+      </w:pPr>
+      <w:r>
+        <w:rPr>
+          <w:b w:val="false"/>
+          <w:bCs w:val="false"/>
+          <w:color w:val="1C1C1C"/>
+          <w:sz w:val="32"/>
+          <w:szCs w:val="32"/>
+        </w:rPr>
+      </w:r>
+    </w:p>
+    <w:p>
+      <w:pPr>
+        <w:pStyle w:val="Normal"/>
+        <w:bidi w:val="0"/>
+        <w:jc w:val="start"/>
+        <w:rPr>
+          <w:b w:val="false"/>
+          <w:b w:val="false"/>
+          <w:bCs w:val="false"/>
+          <w:color w:val="1C1C1C"/>
+          <w:sz w:val="32"/>
+          <w:szCs w:val="32"/>
+        </w:rPr>
+      </w:pPr>
+      <w:r>
+        <w:rPr>
+          <w:b w:val="false"/>
+          <w:bCs w:val="false"/>
+          <w:color w:val="1C1C1C"/>
+          <w:sz w:val="32"/>
+          <w:szCs w:val="32"/>
+        </w:rPr>
+      </w:r>
+    </w:p>
+    <w:p>
+      <w:pPr>
+        <w:pStyle w:val="Normal"/>
+        <w:bidi w:val="0"/>
+        <w:jc w:val="start"/>
+        <w:rPr>
+          <w:b w:val="false"/>
+          <w:b w:val="false"/>
+          <w:bCs w:val="false"/>
+          <w:color w:val="1C1C1C"/>
+          <w:sz w:val="32"/>
+          <w:szCs w:val="32"/>
+        </w:rPr>
+      </w:pPr>
+      <w:r>
+        <w:rPr/>
+      </w:r>
+    </w:p>
+    <w:p>
+      <w:pPr>
+        <w:pStyle w:val="Normal"/>
+        <w:bidi w:val="0"/>
+        <w:jc w:val="start"/>
+        <w:rPr>
+          <w:b w:val="false"/>
+          <w:b w:val="false"/>
+          <w:bCs w:val="false"/>
+          <w:color w:val="1C1C1C"/>
+          <w:sz w:val="32"/>
+          <w:szCs w:val="32"/>
+        </w:rPr>
+      </w:pPr>
+      <w:r>
+        <w:rPr/>
+        <w:drawing>
+          <wp:anchor behindDoc="0" distT="0" distB="0" distL="0" distR="0" simplePos="0" locked="0" layoutInCell="0" allowOverlap="1" relativeHeight="14">
+            <wp:simplePos x="0" y="0"/>
+            <wp:positionH relativeFrom="column">
+              <wp:align>center</wp:align>
+            </wp:positionH>
+            <wp:positionV relativeFrom="paragraph">
+              <wp:posOffset>635</wp:posOffset>
+            </wp:positionV>
+            <wp:extent cx="6120130" cy="4270375"/>
+            <wp:effectExtent l="0" t="0" r="0" b="0"/>
+            <wp:wrapSquare wrapText="largest"/>
+            <wp:docPr id="13" name="Image13" descr="" title=""/>
+            <wp:cNvGraphicFramePr>
+              <a:graphicFrameLocks xmlns:a="http://schemas.openxmlformats.org/drawingml/2006/main" noChangeAspect="1"/>
+            </wp:cNvGraphicFramePr>
+            <a:graphic xmlns:a="http://schemas.openxmlformats.org/drawingml/2006/main">
+              <a:graphicData uri="http://schemas.openxmlformats.org/drawingml/2006/picture">
+                <pic:pic xmlns:pic="http://schemas.openxmlformats.org/drawingml/2006/picture">
+                  <pic:nvPicPr>
+                    <pic:cNvPr id="13" name="Image13" descr="" title=""/>
+                    <pic:cNvPicPr>
+                      <a:picLocks noChangeAspect="1" noChangeArrowheads="1"/>
+                    </pic:cNvPicPr>
+                  </pic:nvPicPr>
+                  <pic:blipFill>
+                    <a:blip r:embed="rId14"/>
+                    <a:stretch>
+                      <a:fillRect/>
+                    </a:stretch>
+                  </pic:blipFill>
+                  <pic:spPr bwMode="auto">
+                    <a:xfrm>
+                      <a:off x="0" y="0"/>
+                      <a:ext cx="6120130" cy="4270375"/>
+                    </a:xfrm>
+                    <a:prstGeom prst="rect">
+                      <a:avLst/>
+                    </a:prstGeom>
+                  </pic:spPr>
+                </pic:pic>
+              </a:graphicData>
+            </a:graphic>
+          </wp:anchor>
+        </w:drawing>
       </w:r>
     </w:p>
     <w:sectPr>
@@ -1212,6 +2439,7 @@
       <w:pgNumType w:fmt="decimal"/>
       <w:formProt w:val="false"/>
       <w:textDirection w:val="lrTb"/>
+      <w:docGrid w:type="default" w:linePitch="100" w:charSpace="0"/>
     </w:sectPr>
   </w:body>
 </w:document>
@@ -1231,7 +2459,6 @@
     </w:rPrDefault>
     <w:pPrDefault>
       <w:pPr>
-        <w:widowControl/>
         <w:suppressAutoHyphens w:val="true"/>
       </w:pPr>
     </w:pPrDefault>
@@ -1241,7 +2468,10 @@
     <w:qFormat/>
     <w:pPr>
       <w:widowControl/>
+      <w:suppressAutoHyphens w:val="true"/>
       <w:bidi w:val="0"/>
+      <w:spacing w:before="0" w:after="0"/>
+      <w:jc w:val="start"/>
     </w:pPr>
     <w:rPr>
       <w:rFonts w:ascii="Times New Roman" w:hAnsi="Times New Roman" w:eastAsia="NSimSun" w:cs="Arial"/>

</xml_diff>

<commit_message>
this is the full project commit 4 with youtube video
</commit_message>
<xml_diff>
--- a/rapport.docx
+++ b/rapport.docx
@@ -110,6 +110,149 @@
         </w:rPr>
         <w:t>This is the rapport for my mini project app called “Team Ice” for sharing questions between team members and answering them</w:t>
       </w:r>
+    </w:p>
+    <w:p>
+      <w:pPr>
+        <w:pStyle w:val="Normal"/>
+        <w:bidi w:val="0"/>
+        <w:jc w:val="start"/>
+        <w:rPr>
+          <w:b w:val="false"/>
+          <w:b w:val="false"/>
+          <w:bCs w:val="false"/>
+          <w:color w:val="1C1C1C"/>
+          <w:sz w:val="32"/>
+          <w:szCs w:val="32"/>
+        </w:rPr>
+      </w:pPr>
+      <w:r>
+        <w:rPr/>
+      </w:r>
+    </w:p>
+    <w:p>
+      <w:pPr>
+        <w:pStyle w:val="Normal"/>
+        <w:bidi w:val="0"/>
+        <w:jc w:val="start"/>
+        <w:rPr>
+          <w:b w:val="false"/>
+          <w:b w:val="false"/>
+          <w:bCs w:val="false"/>
+          <w:color w:val="1C1C1C"/>
+          <w:sz w:val="32"/>
+          <w:szCs w:val="32"/>
+        </w:rPr>
+      </w:pPr>
+      <w:r>
+        <w:rPr>
+          <w:b w:val="false"/>
+          <w:bCs w:val="false"/>
+          <w:color w:val="1C1C1C"/>
+          <w:sz w:val="32"/>
+          <w:szCs w:val="32"/>
+        </w:rPr>
+        <w:t>You can watch the 2mn youtube video that I made to guide you threw the app</w:t>
+      </w:r>
+    </w:p>
+    <w:p>
+      <w:pPr>
+        <w:pStyle w:val="Normal"/>
+        <w:bidi w:val="0"/>
+        <w:jc w:val="start"/>
+        <w:rPr>
+          <w:b w:val="false"/>
+          <w:b w:val="false"/>
+          <w:bCs w:val="false"/>
+          <w:color w:val="1C1C1C"/>
+          <w:sz w:val="32"/>
+          <w:szCs w:val="32"/>
+        </w:rPr>
+      </w:pPr>
+      <w:r>
+        <w:rPr/>
+      </w:r>
+    </w:p>
+    <w:p>
+      <w:pPr>
+        <w:pStyle w:val="Normal"/>
+        <w:bidi w:val="0"/>
+        <w:jc w:val="start"/>
+        <w:rPr>
+          <w:color w:val="FF0000"/>
+        </w:rPr>
+      </w:pPr>
+      <w:r>
+        <w:rPr>
+          <w:b w:val="false"/>
+          <w:bCs w:val="false"/>
+          <w:color w:val="00A933"/>
+          <w:sz w:val="32"/>
+          <w:szCs w:val="32"/>
+        </w:rPr>
+        <w:t>youtube link :</w:t>
+      </w:r>
+      <w:r>
+        <w:rPr>
+          <w:b w:val="false"/>
+          <w:bCs w:val="false"/>
+          <w:color w:val="FF0000"/>
+          <w:sz w:val="32"/>
+          <w:szCs w:val="32"/>
+        </w:rPr>
+        <w:t xml:space="preserve"> </w:t>
+      </w:r>
+    </w:p>
+    <w:p>
+      <w:pPr>
+        <w:pStyle w:val="Normal"/>
+        <w:bidi w:val="0"/>
+        <w:jc w:val="start"/>
+        <w:rPr>
+          <w:b w:val="false"/>
+          <w:b w:val="false"/>
+          <w:bCs w:val="false"/>
+          <w:sz w:val="32"/>
+          <w:szCs w:val="32"/>
+        </w:rPr>
+      </w:pPr>
+      <w:r>
+        <w:rPr>
+          <w:color w:val="FF0000"/>
+        </w:rPr>
+      </w:r>
+    </w:p>
+    <w:p>
+      <w:pPr>
+        <w:pStyle w:val="Normal"/>
+        <w:bidi w:val="0"/>
+        <w:jc w:val="start"/>
+        <w:rPr>
+          <w:color w:val="FF0000"/>
+        </w:rPr>
+      </w:pPr>
+      <w:r>
+        <w:rPr>
+          <w:b w:val="false"/>
+          <w:bCs w:val="false"/>
+          <w:color w:val="FF0000"/>
+          <w:sz w:val="32"/>
+          <w:szCs w:val="32"/>
+        </w:rPr>
+        <w:tab/>
+      </w:r>
+      <w:hyperlink r:id="rId2">
+        <w:r>
+          <w:rPr>
+            <w:rStyle w:val="LienInternet"/>
+            <w:b w:val="false"/>
+            <w:bCs w:val="false"/>
+            <w:color w:val="FF0000"/>
+            <w:sz w:val="32"/>
+            <w:szCs w:val="32"/>
+          </w:rPr>
+          <w:t>https://www.youtube.com/watch?v=a3tBGy5qEEo</w:t>
+        </w:r>
+      </w:hyperlink>
     </w:p>
     <w:p>
       <w:pPr>
@@ -549,7 +692,7 @@
                     </pic:cNvPicPr>
                   </pic:nvPicPr>
                   <pic:blipFill>
-                    <a:blip r:embed="rId2"/>
+                    <a:blip r:embed="rId3"/>
                     <a:stretch>
                       <a:fillRect/>
                     </a:stretch>
@@ -929,7 +1072,7 @@
                     </pic:cNvPicPr>
                   </pic:nvPicPr>
                   <pic:blipFill>
-                    <a:blip r:embed="rId3"/>
+                    <a:blip r:embed="rId4"/>
                     <a:stretch>
                       <a:fillRect/>
                     </a:stretch>
@@ -974,7 +1117,7 @@
                     </pic:cNvPicPr>
                   </pic:nvPicPr>
                   <pic:blipFill>
-                    <a:blip r:embed="rId4"/>
+                    <a:blip r:embed="rId5"/>
                     <a:stretch>
                       <a:fillRect/>
                     </a:stretch>
@@ -1202,7 +1345,7 @@
                     </pic:cNvPicPr>
                   </pic:nvPicPr>
                   <pic:blipFill>
-                    <a:blip r:embed="rId5"/>
+                    <a:blip r:embed="rId6"/>
                     <a:stretch>
                       <a:fillRect/>
                     </a:stretch>
@@ -1295,7 +1438,7 @@
                     </pic:cNvPicPr>
                   </pic:nvPicPr>
                   <pic:blipFill>
-                    <a:blip r:embed="rId6"/>
+                    <a:blip r:embed="rId7"/>
                     <a:stretch>
                       <a:fillRect/>
                     </a:stretch>
@@ -1436,7 +1579,7 @@
                     </pic:cNvPicPr>
                   </pic:nvPicPr>
                   <pic:blipFill>
-                    <a:blip r:embed="rId7"/>
+                    <a:blip r:embed="rId8"/>
                     <a:stretch>
                       <a:fillRect/>
                     </a:stretch>
@@ -1601,7 +1744,7 @@
                     </pic:cNvPicPr>
                   </pic:nvPicPr>
                   <pic:blipFill>
-                    <a:blip r:embed="rId8"/>
+                    <a:blip r:embed="rId9"/>
                     <a:stretch>
                       <a:fillRect/>
                     </a:stretch>
@@ -1718,7 +1861,7 @@
                     </pic:cNvPicPr>
                   </pic:nvPicPr>
                   <pic:blipFill>
-                    <a:blip r:embed="rId9"/>
+                    <a:blip r:embed="rId10"/>
                     <a:stretch>
                       <a:fillRect/>
                     </a:stretch>
@@ -1883,7 +2026,7 @@
                     </pic:cNvPicPr>
                   </pic:nvPicPr>
                   <pic:blipFill>
-                    <a:blip r:embed="rId10"/>
+                    <a:blip r:embed="rId11"/>
                     <a:stretch>
                       <a:fillRect/>
                     </a:stretch>
@@ -1952,7 +2095,7 @@
                     </pic:cNvPicPr>
                   </pic:nvPicPr>
                   <pic:blipFill>
-                    <a:blip r:embed="rId11"/>
+                    <a:blip r:embed="rId12"/>
                     <a:stretch>
                       <a:fillRect/>
                     </a:stretch>
@@ -2093,7 +2236,7 @@
                     </pic:cNvPicPr>
                   </pic:nvPicPr>
                   <pic:blipFill>
-                    <a:blip r:embed="rId12"/>
+                    <a:blip r:embed="rId13"/>
                     <a:stretch>
                       <a:fillRect/>
                     </a:stretch>
@@ -2258,7 +2401,7 @@
                     </pic:cNvPicPr>
                   </pic:nvPicPr>
                   <pic:blipFill>
-                    <a:blip r:embed="rId13"/>
+                    <a:blip r:embed="rId14"/>
                     <a:stretch>
                       <a:fillRect/>
                     </a:stretch>
@@ -2366,7 +2509,13 @@
         </w:rPr>
       </w:pPr>
       <w:r>
-        <w:rPr/>
+        <w:rPr>
+          <w:b w:val="false"/>
+          <w:bCs w:val="false"/>
+          <w:color w:val="1C1C1C"/>
+          <w:sz w:val="32"/>
+          <w:szCs w:val="32"/>
+        </w:rPr>
       </w:r>
     </w:p>
     <w:p>
@@ -2411,7 +2560,7 @@
                     </pic:cNvPicPr>
                   </pic:nvPicPr>
                   <pic:blipFill>
-                    <a:blip r:embed="rId14"/>
+                    <a:blip r:embed="rId15"/>
                     <a:stretch>
                       <a:fillRect/>
                     </a:stretch>
@@ -2486,6 +2635,22 @@
     <w:name w:val="Caractères de numérotation"/>
     <w:qFormat/>
     <w:rPr/>
+  </w:style>
+  <w:style w:type="character" w:styleId="LienInternet">
+    <w:name w:val="Hyperlink"/>
+    <w:rPr>
+      <w:color w:val="000080"/>
+      <w:u w:val="single"/>
+      <w:lang w:val="zxx" w:eastAsia="zxx" w:bidi="zxx"/>
+    </w:rPr>
+  </w:style>
+  <w:style w:type="character" w:styleId="LienInternetvisit">
+    <w:name w:val="FollowedHyperlink"/>
+    <w:rPr>
+      <w:color w:val="800000"/>
+      <w:u w:val="single"/>
+      <w:lang w:val="zxx" w:eastAsia="zxx" w:bidi="zxx"/>
+    </w:rPr>
   </w:style>
   <w:style w:type="paragraph" w:styleId="Titre">
     <w:name w:val="Titre"/>

</xml_diff>

<commit_message>
this is the full project commit 5 with sign in
</commit_message>
<xml_diff>
--- a/rapport.docx
+++ b/rapport.docx
@@ -126,7 +126,13 @@
         </w:rPr>
       </w:pPr>
       <w:r>
-        <w:rPr/>
+        <w:rPr>
+          <w:b w:val="false"/>
+          <w:bCs w:val="false"/>
+          <w:color w:val="1C1C1C"/>
+          <w:sz w:val="32"/>
+          <w:szCs w:val="32"/>
+        </w:rPr>
       </w:r>
     </w:p>
     <w:p>
@@ -169,7 +175,13 @@
         </w:rPr>
       </w:pPr>
       <w:r>
-        <w:rPr/>
+        <w:rPr>
+          <w:b w:val="false"/>
+          <w:bCs w:val="false"/>
+          <w:color w:val="1C1C1C"/>
+          <w:sz w:val="32"/>
+          <w:szCs w:val="32"/>
+        </w:rPr>
       </w:r>
     </w:p>
     <w:p>
@@ -189,7 +201,27 @@
           <w:sz w:val="32"/>
           <w:szCs w:val="32"/>
         </w:rPr>
-        <w:t>youtube link :</w:t>
+        <w:t xml:space="preserve">youtube link </w:t>
+      </w:r>
+      <w:r>
+        <w:rPr>
+          <w:b w:val="false"/>
+          <w:bCs w:val="false"/>
+          <w:color w:val="00A933"/>
+          <w:sz w:val="32"/>
+          <w:szCs w:val="32"/>
+        </w:rPr>
+        <w:t xml:space="preserve">( missing the sign in method) </w:t>
+      </w:r>
+      <w:r>
+        <w:rPr>
+          <w:b w:val="false"/>
+          <w:bCs w:val="false"/>
+          <w:color w:val="00A933"/>
+          <w:sz w:val="32"/>
+          <w:szCs w:val="32"/>
+        </w:rPr>
+        <w:t xml:space="preserve"> :</w:t>
       </w:r>
       <w:r>
         <w:rPr>
@@ -217,7 +249,10 @@
       </w:pPr>
       <w:r>
         <w:rPr>
-          <w:color w:val="FF0000"/>
+          <w:b w:val="false"/>
+          <w:bCs w:val="false"/>
+          <w:sz w:val="32"/>
+          <w:szCs w:val="32"/>
         </w:rPr>
       </w:r>
     </w:p>
@@ -743,6 +778,186 @@
         </w:rPr>
       </w:pPr>
       <w:r>
+        <w:rPr/>
+      </w:r>
+    </w:p>
+    <w:p>
+      <w:pPr>
+        <w:pStyle w:val="Normal"/>
+        <w:bidi w:val="0"/>
+        <w:jc w:val="start"/>
+        <w:rPr>
+          <w:b w:val="false"/>
+          <w:b w:val="false"/>
+          <w:bCs w:val="false"/>
+          <w:color w:val="1C1C1C"/>
+          <w:sz w:val="32"/>
+          <w:szCs w:val="32"/>
+        </w:rPr>
+      </w:pPr>
+      <w:r>
+        <w:rPr/>
+      </w:r>
+    </w:p>
+    <w:p>
+      <w:pPr>
+        <w:pStyle w:val="Normal"/>
+        <w:bidi w:val="0"/>
+        <w:jc w:val="start"/>
+        <w:rPr>
+          <w:b w:val="false"/>
+          <w:b w:val="false"/>
+          <w:bCs w:val="false"/>
+          <w:color w:val="1C1C1C"/>
+          <w:sz w:val="32"/>
+          <w:szCs w:val="32"/>
+        </w:rPr>
+      </w:pPr>
+      <w:r>
+        <w:rPr/>
+      </w:r>
+    </w:p>
+    <w:p>
+      <w:pPr>
+        <w:pStyle w:val="Normal"/>
+        <w:bidi w:val="0"/>
+        <w:jc w:val="start"/>
+        <w:rPr>
+          <w:b w:val="false"/>
+          <w:b w:val="false"/>
+          <w:bCs w:val="false"/>
+          <w:color w:val="1C1C1C"/>
+          <w:sz w:val="32"/>
+          <w:szCs w:val="32"/>
+        </w:rPr>
+      </w:pPr>
+      <w:r>
+        <w:rPr/>
+      </w:r>
+    </w:p>
+    <w:p>
+      <w:pPr>
+        <w:pStyle w:val="Normal"/>
+        <w:bidi w:val="0"/>
+        <w:jc w:val="start"/>
+        <w:rPr>
+          <w:b w:val="false"/>
+          <w:b w:val="false"/>
+          <w:bCs w:val="false"/>
+          <w:color w:val="1C1C1C"/>
+          <w:sz w:val="32"/>
+          <w:szCs w:val="32"/>
+        </w:rPr>
+      </w:pPr>
+      <w:r>
+        <w:rPr/>
+      </w:r>
+    </w:p>
+    <w:p>
+      <w:pPr>
+        <w:pStyle w:val="Normal"/>
+        <w:bidi w:val="0"/>
+        <w:jc w:val="start"/>
+        <w:rPr>
+          <w:b w:val="false"/>
+          <w:b w:val="false"/>
+          <w:bCs w:val="false"/>
+          <w:color w:val="1C1C1C"/>
+          <w:sz w:val="32"/>
+          <w:szCs w:val="32"/>
+        </w:rPr>
+      </w:pPr>
+      <w:r>
+        <w:rPr/>
+      </w:r>
+    </w:p>
+    <w:p>
+      <w:pPr>
+        <w:pStyle w:val="Normal"/>
+        <w:bidi w:val="0"/>
+        <w:jc w:val="start"/>
+        <w:rPr>
+          <w:b w:val="false"/>
+          <w:b w:val="false"/>
+          <w:bCs w:val="false"/>
+          <w:color w:val="1C1C1C"/>
+          <w:sz w:val="32"/>
+          <w:szCs w:val="32"/>
+        </w:rPr>
+      </w:pPr>
+      <w:r>
+        <w:rPr/>
+      </w:r>
+    </w:p>
+    <w:p>
+      <w:pPr>
+        <w:pStyle w:val="Normal"/>
+        <w:bidi w:val="0"/>
+        <w:jc w:val="start"/>
+        <w:rPr>
+          <w:b w:val="false"/>
+          <w:b w:val="false"/>
+          <w:bCs w:val="false"/>
+          <w:color w:val="1C1C1C"/>
+          <w:sz w:val="32"/>
+          <w:szCs w:val="32"/>
+        </w:rPr>
+      </w:pPr>
+      <w:r>
+        <w:rPr/>
+      </w:r>
+    </w:p>
+    <w:p>
+      <w:pPr>
+        <w:pStyle w:val="Normal"/>
+        <w:bidi w:val="0"/>
+        <w:jc w:val="start"/>
+        <w:rPr>
+          <w:b w:val="false"/>
+          <w:b w:val="false"/>
+          <w:bCs w:val="false"/>
+          <w:color w:val="1C1C1C"/>
+          <w:sz w:val="32"/>
+          <w:szCs w:val="32"/>
+        </w:rPr>
+      </w:pPr>
+      <w:r>
+        <w:rPr/>
+      </w:r>
+    </w:p>
+    <w:p>
+      <w:pPr>
+        <w:pStyle w:val="Normal"/>
+        <w:bidi w:val="0"/>
+        <w:jc w:val="start"/>
+        <w:rPr>
+          <w:b w:val="false"/>
+          <w:b w:val="false"/>
+          <w:bCs w:val="false"/>
+          <w:color w:val="1C1C1C"/>
+          <w:sz w:val="32"/>
+          <w:szCs w:val="32"/>
+        </w:rPr>
+      </w:pPr>
+      <w:r>
+        <w:rPr/>
+      </w:r>
+    </w:p>
+    <w:p>
+      <w:pPr>
+        <w:pStyle w:val="Normal"/>
+        <w:bidi w:val="0"/>
+        <w:jc w:val="start"/>
+        <w:rPr>
+          <w:b w:val="false"/>
+          <w:b w:val="false"/>
+          <w:bCs w:val="false"/>
+          <w:color w:val="1C1C1C"/>
+          <w:sz w:val="32"/>
+          <w:szCs w:val="32"/>
+        </w:rPr>
+      </w:pPr>
+      <w:r>
         <w:rPr>
           <w:b w:val="false"/>
           <w:bCs w:val="false"/>
@@ -1020,7 +1235,6 @@
           <w:sz w:val="32"/>
           <w:szCs w:val="32"/>
         </w:rPr>
-        <w:tab/>
         <w:t>8. there is three users saved for the app</w:t>
       </w:r>
     </w:p>
@@ -1042,7 +1256,31 @@
         <w:rPr>
           <w:b w:val="false"/>
           <w:bCs w:val="false"/>
+          <w:color w:val="00A933"/>
+          <w:sz w:val="32"/>
+          <w:szCs w:val="32"/>
+        </w:rPr>
+      </w:r>
+    </w:p>
+    <w:p>
+      <w:pPr>
+        <w:pStyle w:val="Normal"/>
+        <w:bidi w:val="0"/>
+        <w:jc w:val="start"/>
+        <w:rPr>
+          <w:b w:val="false"/>
+          <w:b w:val="false"/>
+          <w:bCs w:val="false"/>
           <w:color w:val="FF0000"/>
+          <w:sz w:val="32"/>
+          <w:szCs w:val="32"/>
+        </w:rPr>
+      </w:pPr>
+      <w:r>
+        <w:rPr>
+          <w:b w:val="false"/>
+          <w:bCs w:val="false"/>
+          <w:color w:val="00A933"/>
           <w:sz w:val="32"/>
           <w:szCs w:val="32"/>
         </w:rPr>
@@ -1147,130 +1385,138 @@
           <w:b w:val="false"/>
           <w:b w:val="false"/>
           <w:bCs w:val="false"/>
-          <w:color w:val="FF0000"/>
-          <w:sz w:val="32"/>
-          <w:szCs w:val="32"/>
-        </w:rPr>
-      </w:pPr>
-      <w:r>
-        <w:rPr>
-          <w:b w:val="false"/>
-          <w:bCs w:val="false"/>
-          <w:color w:val="FF0000"/>
-          <w:sz w:val="32"/>
-          <w:szCs w:val="32"/>
-        </w:rPr>
-      </w:r>
-    </w:p>
-    <w:p>
-      <w:pPr>
-        <w:pStyle w:val="Normal"/>
-        <w:bidi w:val="0"/>
-        <w:jc w:val="start"/>
-        <w:rPr>
-          <w:b w:val="false"/>
-          <w:b w:val="false"/>
-          <w:bCs w:val="false"/>
-          <w:color w:val="1C1C1C"/>
+          <w:color w:val="00A933"/>
           <w:sz w:val="32"/>
           <w:szCs w:val="32"/>
         </w:rPr>
       </w:pPr>
       <w:r>
         <w:rPr/>
-        <w:t>you can log in with different users and log out</w:t>
-      </w:r>
-    </w:p>
-    <w:p>
-      <w:pPr>
-        <w:pStyle w:val="Normal"/>
-        <w:bidi w:val="0"/>
-        <w:jc w:val="start"/>
-        <w:rPr>
-          <w:b w:val="false"/>
-          <w:b w:val="false"/>
-          <w:bCs w:val="false"/>
-          <w:color w:val="1C1C1C"/>
+      </w:r>
+    </w:p>
+    <w:p>
+      <w:pPr>
+        <w:pStyle w:val="Normal"/>
+        <w:bidi w:val="0"/>
+        <w:jc w:val="start"/>
+        <w:rPr>
+          <w:b w:val="false"/>
+          <w:b w:val="false"/>
+          <w:bCs w:val="false"/>
+          <w:color w:val="00A933"/>
+          <w:sz w:val="32"/>
+          <w:szCs w:val="32"/>
+        </w:rPr>
+      </w:pPr>
+      <w:r>
+        <w:rPr>
+          <w:b w:val="false"/>
+          <w:bCs w:val="false"/>
+          <w:color w:val="00A933"/>
+          <w:sz w:val="32"/>
+          <w:szCs w:val="32"/>
+        </w:rPr>
+        <w:t>Screenshots for how the app works :</w:t>
+      </w:r>
+    </w:p>
+    <w:p>
+      <w:pPr>
+        <w:pStyle w:val="Normal"/>
+        <w:bidi w:val="0"/>
+        <w:jc w:val="start"/>
+        <w:rPr>
+          <w:b w:val="false"/>
+          <w:b w:val="false"/>
+          <w:bCs w:val="false"/>
+          <w:color w:val="00A933"/>
           <w:sz w:val="32"/>
           <w:szCs w:val="32"/>
         </w:rPr>
       </w:pPr>
       <w:r>
         <w:rPr/>
-        <w:t>you can crud on comments and curd on posts</w:t>
-      </w:r>
-    </w:p>
-    <w:p>
-      <w:pPr>
-        <w:pStyle w:val="Normal"/>
-        <w:bidi w:val="0"/>
-        <w:jc w:val="start"/>
-        <w:rPr>
-          <w:b w:val="false"/>
-          <w:b w:val="false"/>
-          <w:bCs w:val="false"/>
-          <w:color w:val="00A933"/>
-          <w:sz w:val="32"/>
-          <w:szCs w:val="32"/>
-        </w:rPr>
-      </w:pPr>
-      <w:r>
-        <w:rPr>
-          <w:b w:val="false"/>
-          <w:bCs w:val="false"/>
-          <w:color w:val="00A933"/>
-          <w:sz w:val="32"/>
-          <w:szCs w:val="32"/>
-        </w:rPr>
-      </w:r>
-    </w:p>
-    <w:p>
-      <w:pPr>
-        <w:pStyle w:val="Normal"/>
-        <w:bidi w:val="0"/>
-        <w:jc w:val="start"/>
-        <w:rPr>
-          <w:b w:val="false"/>
-          <w:b w:val="false"/>
-          <w:bCs w:val="false"/>
-          <w:color w:val="00A933"/>
-          <w:sz w:val="32"/>
-          <w:szCs w:val="32"/>
-        </w:rPr>
-      </w:pPr>
-      <w:r>
-        <w:rPr>
-          <w:b w:val="false"/>
-          <w:bCs w:val="false"/>
-          <w:color w:val="00A933"/>
-          <w:sz w:val="32"/>
-          <w:szCs w:val="32"/>
-        </w:rPr>
-        <w:t>Screenshots for how the app works :</w:t>
-      </w:r>
-    </w:p>
-    <w:p>
-      <w:pPr>
-        <w:pStyle w:val="Normal"/>
-        <w:bidi w:val="0"/>
-        <w:jc w:val="start"/>
-        <w:rPr>
-          <w:b w:val="false"/>
-          <w:b w:val="false"/>
-          <w:bCs w:val="false"/>
-          <w:color w:val="FF0000"/>
-          <w:sz w:val="32"/>
-          <w:szCs w:val="32"/>
-        </w:rPr>
-      </w:pPr>
-      <w:r>
-        <w:rPr>
-          <w:b w:val="false"/>
-          <w:bCs w:val="false"/>
-          <w:color w:val="FF0000"/>
-          <w:sz w:val="32"/>
-          <w:szCs w:val="32"/>
-        </w:rPr>
+      </w:r>
+    </w:p>
+    <w:p>
+      <w:pPr>
+        <w:pStyle w:val="Normal"/>
+        <w:bidi w:val="0"/>
+        <w:jc w:val="start"/>
+        <w:rPr>
+          <w:sz w:val="36"/>
+          <w:szCs w:val="36"/>
+        </w:rPr>
+      </w:pPr>
+      <w:r>
+        <w:rPr>
+          <w:sz w:val="36"/>
+          <w:szCs w:val="36"/>
+        </w:rPr>
+        <w:t>. you can log in with different users and log out</w:t>
+      </w:r>
+    </w:p>
+    <w:p>
+      <w:pPr>
+        <w:pStyle w:val="Normal"/>
+        <w:bidi w:val="0"/>
+        <w:jc w:val="start"/>
+        <w:rPr>
+          <w:sz w:val="36"/>
+          <w:szCs w:val="36"/>
+        </w:rPr>
+      </w:pPr>
+      <w:r>
+        <w:rPr>
+          <w:b w:val="false"/>
+          <w:bCs w:val="false"/>
+          <w:color w:val="1C1C1C"/>
+          <w:sz w:val="36"/>
+          <w:szCs w:val="36"/>
+        </w:rPr>
+        <w:t>. you can create new users</w:t>
+      </w:r>
+    </w:p>
+    <w:p>
+      <w:pPr>
+        <w:pStyle w:val="Normal"/>
+        <w:bidi w:val="0"/>
+        <w:jc w:val="start"/>
+        <w:rPr>
+          <w:sz w:val="36"/>
+          <w:szCs w:val="36"/>
+        </w:rPr>
+      </w:pPr>
+      <w:r>
+        <w:rPr>
+          <w:b w:val="false"/>
+          <w:bCs w:val="false"/>
+          <w:color w:val="1C1C1C"/>
+          <w:sz w:val="36"/>
+          <w:szCs w:val="36"/>
+        </w:rPr>
+        <w:t>(with input control for wrong password and existing user)</w:t>
+      </w:r>
+    </w:p>
+    <w:p>
+      <w:pPr>
+        <w:pStyle w:val="Normal"/>
+        <w:bidi w:val="0"/>
+        <w:jc w:val="start"/>
+        <w:rPr>
+          <w:color w:val="000000"/>
+          <w:sz w:val="36"/>
+          <w:szCs w:val="36"/>
+        </w:rPr>
+      </w:pPr>
+      <w:r>
+        <w:rPr>
+          <w:b w:val="false"/>
+          <w:bCs w:val="false"/>
+          <w:color w:val="000000"/>
+          <w:sz w:val="36"/>
+          <w:szCs w:val="36"/>
+        </w:rPr>
+        <w:t>. you can crud on comments and curd on posts</w:t>
       </w:r>
     </w:p>
     <w:p>
@@ -1412,6 +1658,99 @@
           <w:sz w:val="32"/>
           <w:szCs w:val="32"/>
         </w:rPr>
+      </w:r>
+    </w:p>
+    <w:p>
+      <w:pPr>
+        <w:pStyle w:val="Normal"/>
+        <w:bidi w:val="0"/>
+        <w:jc w:val="start"/>
+        <w:rPr>
+          <w:b w:val="false"/>
+          <w:b w:val="false"/>
+          <w:bCs w:val="false"/>
+          <w:color w:val="1C1C1C"/>
+          <w:sz w:val="32"/>
+          <w:szCs w:val="32"/>
+        </w:rPr>
+      </w:pPr>
+      <w:r>
+        <w:rPr>
+          <w:b w:val="false"/>
+          <w:bCs w:val="false"/>
+          <w:color w:val="1C1C1C"/>
+          <w:sz w:val="32"/>
+          <w:szCs w:val="32"/>
+        </w:rPr>
+        <w:drawing>
+          <wp:anchor behindDoc="0" distT="0" distB="0" distL="0" distR="0" simplePos="0" locked="0" layoutInCell="0" allowOverlap="1" relativeHeight="15">
+            <wp:simplePos x="0" y="0"/>
+            <wp:positionH relativeFrom="column">
+              <wp:align>center</wp:align>
+            </wp:positionH>
+            <wp:positionV relativeFrom="paragraph">
+              <wp:posOffset>635</wp:posOffset>
+            </wp:positionV>
+            <wp:extent cx="6120130" cy="3440430"/>
+            <wp:effectExtent l="0" t="0" r="0" b="0"/>
+            <wp:wrapSquare wrapText="largest"/>
+            <wp:docPr id="5" name="Image14" descr="" title=""/>
+            <wp:cNvGraphicFramePr>
+              <a:graphicFrameLocks xmlns:a="http://schemas.openxmlformats.org/drawingml/2006/main" noChangeAspect="1"/>
+            </wp:cNvGraphicFramePr>
+            <a:graphic xmlns:a="http://schemas.openxmlformats.org/drawingml/2006/main">
+              <a:graphicData uri="http://schemas.openxmlformats.org/drawingml/2006/picture">
+                <pic:pic xmlns:pic="http://schemas.openxmlformats.org/drawingml/2006/picture">
+                  <pic:nvPicPr>
+                    <pic:cNvPr id="5" name="Image14" descr="" title=""/>
+                    <pic:cNvPicPr>
+                      <a:picLocks noChangeAspect="1" noChangeArrowheads="1"/>
+                    </pic:cNvPicPr>
+                  </pic:nvPicPr>
+                  <pic:blipFill>
+                    <a:blip r:embed="rId7"/>
+                    <a:stretch>
+                      <a:fillRect/>
+                    </a:stretch>
+                  </pic:blipFill>
+                  <pic:spPr bwMode="auto">
+                    <a:xfrm>
+                      <a:off x="0" y="0"/>
+                      <a:ext cx="6120130" cy="3440430"/>
+                    </a:xfrm>
+                    <a:prstGeom prst="rect">
+                      <a:avLst/>
+                    </a:prstGeom>
+                  </pic:spPr>
+                </pic:pic>
+              </a:graphicData>
+            </a:graphic>
+          </wp:anchor>
+        </w:drawing>
+      </w:r>
+    </w:p>
+    <w:p>
+      <w:pPr>
+        <w:pStyle w:val="Normal"/>
+        <w:bidi w:val="0"/>
+        <w:jc w:val="start"/>
+        <w:rPr>
+          <w:b w:val="false"/>
+          <w:b w:val="false"/>
+          <w:bCs w:val="false"/>
+          <w:color w:val="1C1C1C"/>
+          <w:sz w:val="32"/>
+          <w:szCs w:val="32"/>
+        </w:rPr>
+      </w:pPr>
+      <w:r>
+        <w:rPr>
+          <w:b w:val="false"/>
+          <w:bCs w:val="false"/>
+          <w:color w:val="1C1C1C"/>
+          <w:sz w:val="32"/>
+          <w:szCs w:val="32"/>
+        </w:rPr>
         <w:drawing>
           <wp:anchor behindDoc="0" distT="0" distB="0" distL="0" distR="0" simplePos="0" locked="0" layoutInCell="0" allowOverlap="1" relativeHeight="6">
             <wp:simplePos x="0" y="0"/>
@@ -1424,7 +1763,7 @@
             <wp:extent cx="6120130" cy="2727960"/>
             <wp:effectExtent l="0" t="0" r="0" b="0"/>
             <wp:wrapSquare wrapText="largest"/>
-            <wp:docPr id="5" name="Image5" descr="" title=""/>
+            <wp:docPr id="6" name="Image5" descr="" title=""/>
             <wp:cNvGraphicFramePr>
               <a:graphicFrameLocks xmlns:a="http://schemas.openxmlformats.org/drawingml/2006/main" noChangeAspect="1"/>
             </wp:cNvGraphicFramePr>
@@ -1432,13 +1771,13 @@
               <a:graphicData uri="http://schemas.openxmlformats.org/drawingml/2006/picture">
                 <pic:pic xmlns:pic="http://schemas.openxmlformats.org/drawingml/2006/picture">
                   <pic:nvPicPr>
-                    <pic:cNvPr id="5" name="Image5" descr="" title=""/>
+                    <pic:cNvPr id="6" name="Image5" descr="" title=""/>
                     <pic:cNvPicPr>
                       <a:picLocks noChangeAspect="1" noChangeArrowheads="1"/>
                     </pic:cNvPicPr>
                   </pic:nvPicPr>
                   <pic:blipFill>
-                    <a:blip r:embed="rId7"/>
+                    <a:blip r:embed="rId8"/>
                     <a:stretch>
                       <a:fillRect/>
                     </a:stretch>
@@ -1565,7 +1904,7 @@
             <wp:extent cx="6120130" cy="3194685"/>
             <wp:effectExtent l="0" t="0" r="0" b="0"/>
             <wp:wrapSquare wrapText="largest"/>
-            <wp:docPr id="6" name="Image6" descr="" title=""/>
+            <wp:docPr id="7" name="Image6" descr="" title=""/>
             <wp:cNvGraphicFramePr>
               <a:graphicFrameLocks xmlns:a="http://schemas.openxmlformats.org/drawingml/2006/main" noChangeAspect="1"/>
             </wp:cNvGraphicFramePr>
@@ -1573,13 +1912,13 @@
               <a:graphicData uri="http://schemas.openxmlformats.org/drawingml/2006/picture">
                 <pic:pic xmlns:pic="http://schemas.openxmlformats.org/drawingml/2006/picture">
                   <pic:nvPicPr>
-                    <pic:cNvPr id="6" name="Image6" descr="" title=""/>
+                    <pic:cNvPr id="7" name="Image6" descr="" title=""/>
                     <pic:cNvPicPr>
                       <a:picLocks noChangeAspect="1" noChangeArrowheads="1"/>
                     </pic:cNvPicPr>
                   </pic:nvPicPr>
                   <pic:blipFill>
-                    <a:blip r:embed="rId8"/>
+                    <a:blip r:embed="rId9"/>
                     <a:stretch>
                       <a:fillRect/>
                     </a:stretch>
@@ -1730,7 +2069,7 @@
             <wp:extent cx="6120130" cy="3090545"/>
             <wp:effectExtent l="0" t="0" r="0" b="0"/>
             <wp:wrapSquare wrapText="largest"/>
-            <wp:docPr id="7" name="Image7" descr="" title=""/>
+            <wp:docPr id="8" name="Image7" descr="" title=""/>
             <wp:cNvGraphicFramePr>
               <a:graphicFrameLocks xmlns:a="http://schemas.openxmlformats.org/drawingml/2006/main" noChangeAspect="1"/>
             </wp:cNvGraphicFramePr>
@@ -1738,124 +2077,7 @@
               <a:graphicData uri="http://schemas.openxmlformats.org/drawingml/2006/picture">
                 <pic:pic xmlns:pic="http://schemas.openxmlformats.org/drawingml/2006/picture">
                   <pic:nvPicPr>
-                    <pic:cNvPr id="7" name="Image7" descr="" title=""/>
-                    <pic:cNvPicPr>
-                      <a:picLocks noChangeAspect="1" noChangeArrowheads="1"/>
-                    </pic:cNvPicPr>
-                  </pic:nvPicPr>
-                  <pic:blipFill>
-                    <a:blip r:embed="rId9"/>
-                    <a:stretch>
-                      <a:fillRect/>
-                    </a:stretch>
-                  </pic:blipFill>
-                  <pic:spPr bwMode="auto">
-                    <a:xfrm>
-                      <a:off x="0" y="0"/>
-                      <a:ext cx="6120130" cy="3090545"/>
-                    </a:xfrm>
-                    <a:prstGeom prst="rect">
-                      <a:avLst/>
-                    </a:prstGeom>
-                  </pic:spPr>
-                </pic:pic>
-              </a:graphicData>
-            </a:graphic>
-          </wp:anchor>
-        </w:drawing>
-      </w:r>
-    </w:p>
-    <w:p>
-      <w:pPr>
-        <w:pStyle w:val="Normal"/>
-        <w:bidi w:val="0"/>
-        <w:jc w:val="start"/>
-        <w:rPr>
-          <w:b w:val="false"/>
-          <w:b w:val="false"/>
-          <w:bCs w:val="false"/>
-          <w:color w:val="1C1C1C"/>
-          <w:sz w:val="32"/>
-          <w:szCs w:val="32"/>
-        </w:rPr>
-      </w:pPr>
-      <w:r>
-        <w:rPr>
-          <w:b w:val="false"/>
-          <w:bCs w:val="false"/>
-          <w:color w:val="1C1C1C"/>
-          <w:sz w:val="32"/>
-          <w:szCs w:val="32"/>
-        </w:rPr>
-      </w:r>
-    </w:p>
-    <w:p>
-      <w:pPr>
-        <w:pStyle w:val="Normal"/>
-        <w:bidi w:val="0"/>
-        <w:jc w:val="start"/>
-        <w:rPr>
-          <w:b w:val="false"/>
-          <w:b w:val="false"/>
-          <w:bCs w:val="false"/>
-          <w:color w:val="1C1C1C"/>
-          <w:sz w:val="32"/>
-          <w:szCs w:val="32"/>
-        </w:rPr>
-      </w:pPr>
-      <w:r>
-        <w:rPr>
-          <w:b w:val="false"/>
-          <w:bCs w:val="false"/>
-          <w:color w:val="1C1C1C"/>
-          <w:sz w:val="32"/>
-          <w:szCs w:val="32"/>
-        </w:rPr>
-      </w:r>
-    </w:p>
-    <w:p>
-      <w:pPr>
-        <w:pStyle w:val="Normal"/>
-        <w:bidi w:val="0"/>
-        <w:jc w:val="start"/>
-        <w:rPr>
-          <w:b w:val="false"/>
-          <w:b w:val="false"/>
-          <w:bCs w:val="false"/>
-          <w:color w:val="1C1C1C"/>
-          <w:sz w:val="32"/>
-          <w:szCs w:val="32"/>
-        </w:rPr>
-      </w:pPr>
-      <w:r>
-        <w:rPr>
-          <w:b w:val="false"/>
-          <w:bCs w:val="false"/>
-          <w:color w:val="1C1C1C"/>
-          <w:sz w:val="32"/>
-          <w:szCs w:val="32"/>
-        </w:rPr>
-        <w:drawing>
-          <wp:anchor behindDoc="0" distT="0" distB="0" distL="0" distR="0" simplePos="0" locked="0" layoutInCell="0" allowOverlap="1" relativeHeight="9">
-            <wp:simplePos x="0" y="0"/>
-            <wp:positionH relativeFrom="column">
-              <wp:align>center</wp:align>
-            </wp:positionH>
-            <wp:positionV relativeFrom="paragraph">
-              <wp:posOffset>635</wp:posOffset>
-            </wp:positionV>
-            <wp:extent cx="6120130" cy="3090545"/>
-            <wp:effectExtent l="0" t="0" r="0" b="0"/>
-            <wp:wrapSquare wrapText="largest"/>
-            <wp:docPr id="8" name="Image8" descr="" title=""/>
-            <wp:cNvGraphicFramePr>
-              <a:graphicFrameLocks xmlns:a="http://schemas.openxmlformats.org/drawingml/2006/main" noChangeAspect="1"/>
-            </wp:cNvGraphicFramePr>
-            <a:graphic xmlns:a="http://schemas.openxmlformats.org/drawingml/2006/main">
-              <a:graphicData uri="http://schemas.openxmlformats.org/drawingml/2006/picture">
-                <pic:pic xmlns:pic="http://schemas.openxmlformats.org/drawingml/2006/picture">
-                  <pic:nvPicPr>
-                    <pic:cNvPr id="8" name="Image8" descr="" title=""/>
+                    <pic:cNvPr id="8" name="Image7" descr="" title=""/>
                     <pic:cNvPicPr>
                       <a:picLocks noChangeAspect="1" noChangeArrowheads="1"/>
                     </pic:cNvPicPr>
@@ -1952,6 +2174,123 @@
           <w:sz w:val="32"/>
           <w:szCs w:val="32"/>
         </w:rPr>
+        <w:drawing>
+          <wp:anchor behindDoc="0" distT="0" distB="0" distL="0" distR="0" simplePos="0" locked="0" layoutInCell="0" allowOverlap="1" relativeHeight="9">
+            <wp:simplePos x="0" y="0"/>
+            <wp:positionH relativeFrom="column">
+              <wp:align>center</wp:align>
+            </wp:positionH>
+            <wp:positionV relativeFrom="paragraph">
+              <wp:posOffset>635</wp:posOffset>
+            </wp:positionV>
+            <wp:extent cx="6120130" cy="3090545"/>
+            <wp:effectExtent l="0" t="0" r="0" b="0"/>
+            <wp:wrapSquare wrapText="largest"/>
+            <wp:docPr id="9" name="Image8" descr="" title=""/>
+            <wp:cNvGraphicFramePr>
+              <a:graphicFrameLocks xmlns:a="http://schemas.openxmlformats.org/drawingml/2006/main" noChangeAspect="1"/>
+            </wp:cNvGraphicFramePr>
+            <a:graphic xmlns:a="http://schemas.openxmlformats.org/drawingml/2006/main">
+              <a:graphicData uri="http://schemas.openxmlformats.org/drawingml/2006/picture">
+                <pic:pic xmlns:pic="http://schemas.openxmlformats.org/drawingml/2006/picture">
+                  <pic:nvPicPr>
+                    <pic:cNvPr id="9" name="Image8" descr="" title=""/>
+                    <pic:cNvPicPr>
+                      <a:picLocks noChangeAspect="1" noChangeArrowheads="1"/>
+                    </pic:cNvPicPr>
+                  </pic:nvPicPr>
+                  <pic:blipFill>
+                    <a:blip r:embed="rId11"/>
+                    <a:stretch>
+                      <a:fillRect/>
+                    </a:stretch>
+                  </pic:blipFill>
+                  <pic:spPr bwMode="auto">
+                    <a:xfrm>
+                      <a:off x="0" y="0"/>
+                      <a:ext cx="6120130" cy="3090545"/>
+                    </a:xfrm>
+                    <a:prstGeom prst="rect">
+                      <a:avLst/>
+                    </a:prstGeom>
+                  </pic:spPr>
+                </pic:pic>
+              </a:graphicData>
+            </a:graphic>
+          </wp:anchor>
+        </w:drawing>
+      </w:r>
+    </w:p>
+    <w:p>
+      <w:pPr>
+        <w:pStyle w:val="Normal"/>
+        <w:bidi w:val="0"/>
+        <w:jc w:val="start"/>
+        <w:rPr>
+          <w:b w:val="false"/>
+          <w:b w:val="false"/>
+          <w:bCs w:val="false"/>
+          <w:color w:val="1C1C1C"/>
+          <w:sz w:val="32"/>
+          <w:szCs w:val="32"/>
+        </w:rPr>
+      </w:pPr>
+      <w:r>
+        <w:rPr>
+          <w:b w:val="false"/>
+          <w:bCs w:val="false"/>
+          <w:color w:val="1C1C1C"/>
+          <w:sz w:val="32"/>
+          <w:szCs w:val="32"/>
+        </w:rPr>
+      </w:r>
+    </w:p>
+    <w:p>
+      <w:pPr>
+        <w:pStyle w:val="Normal"/>
+        <w:bidi w:val="0"/>
+        <w:jc w:val="start"/>
+        <w:rPr>
+          <w:b w:val="false"/>
+          <w:b w:val="false"/>
+          <w:bCs w:val="false"/>
+          <w:color w:val="1C1C1C"/>
+          <w:sz w:val="32"/>
+          <w:szCs w:val="32"/>
+        </w:rPr>
+      </w:pPr>
+      <w:r>
+        <w:rPr>
+          <w:b w:val="false"/>
+          <w:bCs w:val="false"/>
+          <w:color w:val="1C1C1C"/>
+          <w:sz w:val="32"/>
+          <w:szCs w:val="32"/>
+        </w:rPr>
+      </w:r>
+    </w:p>
+    <w:p>
+      <w:pPr>
+        <w:pStyle w:val="Normal"/>
+        <w:bidi w:val="0"/>
+        <w:jc w:val="start"/>
+        <w:rPr>
+          <w:b w:val="false"/>
+          <w:b w:val="false"/>
+          <w:bCs w:val="false"/>
+          <w:color w:val="1C1C1C"/>
+          <w:sz w:val="32"/>
+          <w:szCs w:val="32"/>
+        </w:rPr>
+      </w:pPr>
+      <w:r>
+        <w:rPr>
+          <w:b w:val="false"/>
+          <w:bCs w:val="false"/>
+          <w:color w:val="1C1C1C"/>
+          <w:sz w:val="32"/>
+          <w:szCs w:val="32"/>
+        </w:rPr>
       </w:r>
     </w:p>
     <w:p>
@@ -2012,7 +2351,7 @@
             <wp:extent cx="6120130" cy="4270375"/>
             <wp:effectExtent l="0" t="0" r="0" b="0"/>
             <wp:wrapSquare wrapText="largest"/>
-            <wp:docPr id="9" name="Image10" descr="" title=""/>
+            <wp:docPr id="10" name="Image10" descr="" title=""/>
             <wp:cNvGraphicFramePr>
               <a:graphicFrameLocks xmlns:a="http://schemas.openxmlformats.org/drawingml/2006/main" noChangeAspect="1"/>
             </wp:cNvGraphicFramePr>
@@ -2020,13 +2359,13 @@
               <a:graphicData uri="http://schemas.openxmlformats.org/drawingml/2006/picture">
                 <pic:pic xmlns:pic="http://schemas.openxmlformats.org/drawingml/2006/picture">
                   <pic:nvPicPr>
-                    <pic:cNvPr id="9" name="Image10" descr="" title=""/>
+                    <pic:cNvPr id="10" name="Image10" descr="" title=""/>
                     <pic:cNvPicPr>
                       <a:picLocks noChangeAspect="1" noChangeArrowheads="1"/>
                     </pic:cNvPicPr>
                   </pic:nvPicPr>
                   <pic:blipFill>
-                    <a:blip r:embed="rId11"/>
+                    <a:blip r:embed="rId12"/>
                     <a:stretch>
                       <a:fillRect/>
                     </a:stretch>
@@ -2081,7 +2420,7 @@
             <wp:extent cx="6120130" cy="3090545"/>
             <wp:effectExtent l="0" t="0" r="0" b="0"/>
             <wp:wrapSquare wrapText="largest"/>
-            <wp:docPr id="10" name="Image9" descr="" title=""/>
+            <wp:docPr id="11" name="Image9" descr="" title=""/>
             <wp:cNvGraphicFramePr>
               <a:graphicFrameLocks xmlns:a="http://schemas.openxmlformats.org/drawingml/2006/main" noChangeAspect="1"/>
             </wp:cNvGraphicFramePr>
@@ -2089,13 +2428,13 @@
               <a:graphicData uri="http://schemas.openxmlformats.org/drawingml/2006/picture">
                 <pic:pic xmlns:pic="http://schemas.openxmlformats.org/drawingml/2006/picture">
                   <pic:nvPicPr>
-                    <pic:cNvPr id="10" name="Image9" descr="" title=""/>
+                    <pic:cNvPr id="11" name="Image9" descr="" title=""/>
                     <pic:cNvPicPr>
                       <a:picLocks noChangeAspect="1" noChangeArrowheads="1"/>
                     </pic:cNvPicPr>
                   </pic:nvPicPr>
                   <pic:blipFill>
-                    <a:blip r:embed="rId12"/>
+                    <a:blip r:embed="rId13"/>
                     <a:stretch>
                       <a:fillRect/>
                     </a:stretch>
@@ -2222,7 +2561,7 @@
             <wp:extent cx="6120130" cy="2574290"/>
             <wp:effectExtent l="0" t="0" r="0" b="0"/>
             <wp:wrapSquare wrapText="largest"/>
-            <wp:docPr id="11" name="Image11" descr="" title=""/>
+            <wp:docPr id="12" name="Image11" descr="" title=""/>
             <wp:cNvGraphicFramePr>
               <a:graphicFrameLocks xmlns:a="http://schemas.openxmlformats.org/drawingml/2006/main" noChangeAspect="1"/>
             </wp:cNvGraphicFramePr>
@@ -2230,13 +2569,13 @@
               <a:graphicData uri="http://schemas.openxmlformats.org/drawingml/2006/picture">
                 <pic:pic xmlns:pic="http://schemas.openxmlformats.org/drawingml/2006/picture">
                   <pic:nvPicPr>
-                    <pic:cNvPr id="11" name="Image11" descr="" title=""/>
+                    <pic:cNvPr id="12" name="Image11" descr="" title=""/>
                     <pic:cNvPicPr>
                       <a:picLocks noChangeAspect="1" noChangeArrowheads="1"/>
                     </pic:cNvPicPr>
                   </pic:nvPicPr>
                   <pic:blipFill>
-                    <a:blip r:embed="rId13"/>
+                    <a:blip r:embed="rId14"/>
                     <a:stretch>
                       <a:fillRect/>
                     </a:stretch>
@@ -2387,7 +2726,7 @@
             <wp:extent cx="6120130" cy="3225800"/>
             <wp:effectExtent l="0" t="0" r="0" b="0"/>
             <wp:wrapSquare wrapText="largest"/>
-            <wp:docPr id="12" name="Image12" descr="" title=""/>
+            <wp:docPr id="13" name="Image12" descr="" title=""/>
             <wp:cNvGraphicFramePr>
               <a:graphicFrameLocks xmlns:a="http://schemas.openxmlformats.org/drawingml/2006/main" noChangeAspect="1"/>
             </wp:cNvGraphicFramePr>
@@ -2395,13 +2734,13 @@
               <a:graphicData uri="http://schemas.openxmlformats.org/drawingml/2006/picture">
                 <pic:pic xmlns:pic="http://schemas.openxmlformats.org/drawingml/2006/picture">
                   <pic:nvPicPr>
-                    <pic:cNvPr id="12" name="Image12" descr="" title=""/>
+                    <pic:cNvPr id="13" name="Image12" descr="" title=""/>
                     <pic:cNvPicPr>
                       <a:picLocks noChangeAspect="1" noChangeArrowheads="1"/>
                     </pic:cNvPicPr>
                   </pic:nvPicPr>
                   <pic:blipFill>
-                    <a:blip r:embed="rId14"/>
+                    <a:blip r:embed="rId15"/>
                     <a:stretch>
                       <a:fillRect/>
                     </a:stretch>
@@ -2546,7 +2885,7 @@
             <wp:extent cx="6120130" cy="4270375"/>
             <wp:effectExtent l="0" t="0" r="0" b="0"/>
             <wp:wrapSquare wrapText="largest"/>
-            <wp:docPr id="13" name="Image13" descr="" title=""/>
+            <wp:docPr id="14" name="Image13" descr="" title=""/>
             <wp:cNvGraphicFramePr>
               <a:graphicFrameLocks xmlns:a="http://schemas.openxmlformats.org/drawingml/2006/main" noChangeAspect="1"/>
             </wp:cNvGraphicFramePr>
@@ -2554,13 +2893,13 @@
               <a:graphicData uri="http://schemas.openxmlformats.org/drawingml/2006/picture">
                 <pic:pic xmlns:pic="http://schemas.openxmlformats.org/drawingml/2006/picture">
                   <pic:nvPicPr>
-                    <pic:cNvPr id="13" name="Image13" descr="" title=""/>
+                    <pic:cNvPr id="14" name="Image13" descr="" title=""/>
                     <pic:cNvPicPr>
                       <a:picLocks noChangeAspect="1" noChangeArrowheads="1"/>
                     </pic:cNvPicPr>
                   </pic:nvPicPr>
                   <pic:blipFill>
-                    <a:blip r:embed="rId15"/>
+                    <a:blip r:embed="rId16"/>
                     <a:stretch>
                       <a:fillRect/>
                     </a:stretch>

</xml_diff>

<commit_message>
this is the full project commit 5 with adding my figjam effort
</commit_message>
<xml_diff>
--- a/rapport.docx
+++ b/rapport.docx
@@ -201,27 +201,7 @@
           <w:sz w:val="32"/>
           <w:szCs w:val="32"/>
         </w:rPr>
-        <w:t xml:space="preserve">youtube link </w:t>
-      </w:r>
-      <w:r>
-        <w:rPr>
-          <w:b w:val="false"/>
-          <w:bCs w:val="false"/>
-          <w:color w:val="00A933"/>
-          <w:sz w:val="32"/>
-          <w:szCs w:val="32"/>
-        </w:rPr>
-        <w:t xml:space="preserve">( missing the sign in method) </w:t>
-      </w:r>
-      <w:r>
-        <w:rPr>
-          <w:b w:val="false"/>
-          <w:bCs w:val="false"/>
-          <w:color w:val="00A933"/>
-          <w:sz w:val="32"/>
-          <w:szCs w:val="32"/>
-        </w:rPr>
-        <w:t xml:space="preserve"> :</w:t>
+        <w:t>youtube link ( missing the sign in method)  :</w:t>
       </w:r>
       <w:r>
         <w:rPr>
@@ -629,6 +609,71 @@
           <w:szCs w:val="32"/>
         </w:rPr>
         <w:t xml:space="preserve"> for building a fake api to test the react frontend app</w:t>
+      </w:r>
+    </w:p>
+    <w:p>
+      <w:pPr>
+        <w:pStyle w:val="Normal"/>
+        <w:bidi w:val="0"/>
+        <w:jc w:val="start"/>
+        <w:rPr>
+          <w:b w:val="false"/>
+          <w:b w:val="false"/>
+          <w:bCs w:val="false"/>
+          <w:color w:val="1C1C1C"/>
+          <w:sz w:val="32"/>
+          <w:szCs w:val="32"/>
+        </w:rPr>
+      </w:pPr>
+      <w:r>
+        <w:rPr>
+          <w:b w:val="false"/>
+          <w:bCs w:val="false"/>
+          <w:color w:val="1C1C1C"/>
+          <w:sz w:val="32"/>
+          <w:szCs w:val="32"/>
+        </w:rPr>
+        <w:tab/>
+      </w:r>
+      <w:r>
+        <w:rPr>
+          <w:b w:val="false"/>
+          <w:bCs w:val="false"/>
+          <w:color w:val="55308D"/>
+          <w:sz w:val="32"/>
+          <w:szCs w:val="32"/>
+        </w:rPr>
+        <w:t>fig-jam</w:t>
+      </w:r>
+      <w:r>
+        <w:rPr>
+          <w:b w:val="false"/>
+          <w:bCs w:val="false"/>
+          <w:color w:val="55308D"/>
+          <w:sz w:val="32"/>
+          <w:szCs w:val="32"/>
+        </w:rPr>
+        <w:t xml:space="preserve"> :</w:t>
+      </w:r>
+      <w:r>
+        <w:rPr>
+          <w:b w:val="false"/>
+          <w:bCs w:val="false"/>
+          <w:color w:val="1C1C1C"/>
+          <w:sz w:val="32"/>
+          <w:szCs w:val="32"/>
+        </w:rPr>
+        <w:t xml:space="preserve"> for </w:t>
+      </w:r>
+      <w:r>
+        <w:rPr>
+          <w:b w:val="false"/>
+          <w:bCs w:val="false"/>
+          <w:color w:val="1C1C1C"/>
+          <w:sz w:val="32"/>
+          <w:szCs w:val="32"/>
+        </w:rPr>
+        <w:t>brain storming</w:t>
       </w:r>
     </w:p>
     <w:p>
@@ -746,6 +791,51 @@
             </a:graphic>
           </wp:anchor>
         </w:drawing>
+        <w:drawing>
+          <wp:anchor behindDoc="0" distT="0" distB="0" distL="0" distR="0" simplePos="0" locked="0" layoutInCell="0" allowOverlap="1" relativeHeight="16">
+            <wp:simplePos x="0" y="0"/>
+            <wp:positionH relativeFrom="column">
+              <wp:posOffset>202565</wp:posOffset>
+            </wp:positionH>
+            <wp:positionV relativeFrom="paragraph">
+              <wp:posOffset>1177925</wp:posOffset>
+            </wp:positionV>
+            <wp:extent cx="1598930" cy="808990"/>
+            <wp:effectExtent l="0" t="0" r="0" b="0"/>
+            <wp:wrapTopAndBottom/>
+            <wp:docPr id="2" name="Image15" descr="" title=""/>
+            <wp:cNvGraphicFramePr>
+              <a:graphicFrameLocks xmlns:a="http://schemas.openxmlformats.org/drawingml/2006/main" noChangeAspect="1"/>
+            </wp:cNvGraphicFramePr>
+            <a:graphic xmlns:a="http://schemas.openxmlformats.org/drawingml/2006/main">
+              <a:graphicData uri="http://schemas.openxmlformats.org/drawingml/2006/picture">
+                <pic:pic xmlns:pic="http://schemas.openxmlformats.org/drawingml/2006/picture">
+                  <pic:nvPicPr>
+                    <pic:cNvPr id="2" name="Image15" descr="" title=""/>
+                    <pic:cNvPicPr>
+                      <a:picLocks noChangeAspect="1" noChangeArrowheads="1"/>
+                    </pic:cNvPicPr>
+                  </pic:nvPicPr>
+                  <pic:blipFill>
+                    <a:blip r:embed="rId4"/>
+                    <a:stretch>
+                      <a:fillRect/>
+                    </a:stretch>
+                  </pic:blipFill>
+                  <pic:spPr bwMode="auto">
+                    <a:xfrm>
+                      <a:off x="0" y="0"/>
+                      <a:ext cx="1598930" cy="808990"/>
+                    </a:xfrm>
+                    <a:prstGeom prst="rect">
+                      <a:avLst/>
+                    </a:prstGeom>
+                  </pic:spPr>
+                </pic:pic>
+              </a:graphicData>
+            </a:graphic>
+          </wp:anchor>
+        </w:drawing>
       </w:r>
     </w:p>
     <w:p>
@@ -778,151 +868,37 @@
         </w:rPr>
       </w:pPr>
       <w:r>
-        <w:rPr/>
-      </w:r>
-    </w:p>
-    <w:p>
-      <w:pPr>
-        <w:pStyle w:val="Normal"/>
-        <w:bidi w:val="0"/>
-        <w:jc w:val="start"/>
-        <w:rPr>
-          <w:b w:val="false"/>
-          <w:b w:val="false"/>
-          <w:bCs w:val="false"/>
-          <w:color w:val="1C1C1C"/>
-          <w:sz w:val="32"/>
-          <w:szCs w:val="32"/>
-        </w:rPr>
-      </w:pPr>
-      <w:r>
-        <w:rPr/>
-      </w:r>
-    </w:p>
-    <w:p>
-      <w:pPr>
-        <w:pStyle w:val="Normal"/>
-        <w:bidi w:val="0"/>
-        <w:jc w:val="start"/>
-        <w:rPr>
-          <w:b w:val="false"/>
-          <w:b w:val="false"/>
-          <w:bCs w:val="false"/>
-          <w:color w:val="1C1C1C"/>
-          <w:sz w:val="32"/>
-          <w:szCs w:val="32"/>
-        </w:rPr>
-      </w:pPr>
-      <w:r>
-        <w:rPr/>
-      </w:r>
-    </w:p>
-    <w:p>
-      <w:pPr>
-        <w:pStyle w:val="Normal"/>
-        <w:bidi w:val="0"/>
-        <w:jc w:val="start"/>
-        <w:rPr>
-          <w:b w:val="false"/>
-          <w:b w:val="false"/>
-          <w:bCs w:val="false"/>
-          <w:color w:val="1C1C1C"/>
-          <w:sz w:val="32"/>
-          <w:szCs w:val="32"/>
-        </w:rPr>
-      </w:pPr>
-      <w:r>
-        <w:rPr/>
-      </w:r>
-    </w:p>
-    <w:p>
-      <w:pPr>
-        <w:pStyle w:val="Normal"/>
-        <w:bidi w:val="0"/>
-        <w:jc w:val="start"/>
-        <w:rPr>
-          <w:b w:val="false"/>
-          <w:b w:val="false"/>
-          <w:bCs w:val="false"/>
-          <w:color w:val="1C1C1C"/>
-          <w:sz w:val="32"/>
-          <w:szCs w:val="32"/>
-        </w:rPr>
-      </w:pPr>
-      <w:r>
-        <w:rPr/>
-      </w:r>
-    </w:p>
-    <w:p>
-      <w:pPr>
-        <w:pStyle w:val="Normal"/>
-        <w:bidi w:val="0"/>
-        <w:jc w:val="start"/>
-        <w:rPr>
-          <w:b w:val="false"/>
-          <w:b w:val="false"/>
-          <w:bCs w:val="false"/>
-          <w:color w:val="1C1C1C"/>
-          <w:sz w:val="32"/>
-          <w:szCs w:val="32"/>
-        </w:rPr>
-      </w:pPr>
-      <w:r>
-        <w:rPr/>
-      </w:r>
-    </w:p>
-    <w:p>
-      <w:pPr>
-        <w:pStyle w:val="Normal"/>
-        <w:bidi w:val="0"/>
-        <w:jc w:val="start"/>
-        <w:rPr>
-          <w:b w:val="false"/>
-          <w:b w:val="false"/>
-          <w:bCs w:val="false"/>
-          <w:color w:val="1C1C1C"/>
-          <w:sz w:val="32"/>
-          <w:szCs w:val="32"/>
-        </w:rPr>
-      </w:pPr>
-      <w:r>
-        <w:rPr/>
-      </w:r>
-    </w:p>
-    <w:p>
-      <w:pPr>
-        <w:pStyle w:val="Normal"/>
-        <w:bidi w:val="0"/>
-        <w:jc w:val="start"/>
-        <w:rPr>
-          <w:b w:val="false"/>
-          <w:b w:val="false"/>
-          <w:bCs w:val="false"/>
-          <w:color w:val="1C1C1C"/>
-          <w:sz w:val="32"/>
-          <w:szCs w:val="32"/>
-        </w:rPr>
-      </w:pPr>
-      <w:r>
-        <w:rPr/>
-      </w:r>
-    </w:p>
-    <w:p>
-      <w:pPr>
-        <w:pStyle w:val="Normal"/>
-        <w:bidi w:val="0"/>
-        <w:jc w:val="start"/>
-        <w:rPr>
-          <w:b w:val="false"/>
-          <w:b w:val="false"/>
-          <w:bCs w:val="false"/>
-          <w:color w:val="1C1C1C"/>
-          <w:sz w:val="32"/>
-          <w:szCs w:val="32"/>
-        </w:rPr>
-      </w:pPr>
-      <w:r>
-        <w:rPr/>
+        <w:rPr>
+          <w:b w:val="false"/>
+          <w:bCs w:val="false"/>
+          <w:color w:val="1C1C1C"/>
+          <w:sz w:val="32"/>
+          <w:szCs w:val="32"/>
+        </w:rPr>
+      </w:r>
+    </w:p>
+    <w:p>
+      <w:pPr>
+        <w:pStyle w:val="Normal"/>
+        <w:bidi w:val="0"/>
+        <w:jc w:val="start"/>
+        <w:rPr>
+          <w:b w:val="false"/>
+          <w:b w:val="false"/>
+          <w:bCs w:val="false"/>
+          <w:color w:val="1C1C1C"/>
+          <w:sz w:val="32"/>
+          <w:szCs w:val="32"/>
+        </w:rPr>
+      </w:pPr>
+      <w:r>
+        <w:rPr>
+          <w:b w:val="false"/>
+          <w:bCs w:val="false"/>
+          <w:color w:val="1C1C1C"/>
+          <w:sz w:val="32"/>
+          <w:szCs w:val="32"/>
+        </w:rPr>
       </w:r>
     </w:p>
     <w:p>
@@ -1256,31 +1232,31 @@
         <w:rPr>
           <w:b w:val="false"/>
           <w:bCs w:val="false"/>
-          <w:color w:val="00A933"/>
-          <w:sz w:val="32"/>
-          <w:szCs w:val="32"/>
-        </w:rPr>
-      </w:r>
-    </w:p>
-    <w:p>
-      <w:pPr>
-        <w:pStyle w:val="Normal"/>
-        <w:bidi w:val="0"/>
-        <w:jc w:val="start"/>
-        <w:rPr>
-          <w:b w:val="false"/>
-          <w:b w:val="false"/>
-          <w:bCs w:val="false"/>
           <w:color w:val="FF0000"/>
           <w:sz w:val="32"/>
           <w:szCs w:val="32"/>
         </w:rPr>
-      </w:pPr>
-      <w:r>
-        <w:rPr>
-          <w:b w:val="false"/>
-          <w:bCs w:val="false"/>
-          <w:color w:val="00A933"/>
+      </w:r>
+    </w:p>
+    <w:p>
+      <w:pPr>
+        <w:pStyle w:val="Normal"/>
+        <w:bidi w:val="0"/>
+        <w:jc w:val="start"/>
+        <w:rPr>
+          <w:b w:val="false"/>
+          <w:b w:val="false"/>
+          <w:bCs w:val="false"/>
+          <w:color w:val="FF0000"/>
+          <w:sz w:val="32"/>
+          <w:szCs w:val="32"/>
+        </w:rPr>
+      </w:pPr>
+      <w:r>
+        <w:rPr>
+          <w:b w:val="false"/>
+          <w:bCs w:val="false"/>
+          <w:color w:val="FF0000"/>
           <w:sz w:val="32"/>
           <w:szCs w:val="32"/>
         </w:rPr>
@@ -1296,7 +1272,7 @@
             <wp:extent cx="3070225" cy="1710055"/>
             <wp:effectExtent l="0" t="0" r="0" b="0"/>
             <wp:wrapTopAndBottom/>
-            <wp:docPr id="2" name="Image1" descr="" title=""/>
+            <wp:docPr id="3" name="Image1" descr="" title=""/>
             <wp:cNvGraphicFramePr>
               <a:graphicFrameLocks xmlns:a="http://schemas.openxmlformats.org/drawingml/2006/main" noChangeAspect="1"/>
             </wp:cNvGraphicFramePr>
@@ -1304,13 +1280,13 @@
               <a:graphicData uri="http://schemas.openxmlformats.org/drawingml/2006/picture">
                 <pic:pic xmlns:pic="http://schemas.openxmlformats.org/drawingml/2006/picture">
                   <pic:nvPicPr>
-                    <pic:cNvPr id="2" name="Image1" descr="" title=""/>
+                    <pic:cNvPr id="3" name="Image1" descr="" title=""/>
                     <pic:cNvPicPr>
                       <a:picLocks noChangeAspect="1" noChangeArrowheads="1"/>
                     </pic:cNvPicPr>
                   </pic:nvPicPr>
                   <pic:blipFill>
-                    <a:blip r:embed="rId4"/>
+                    <a:blip r:embed="rId5"/>
                     <a:stretch>
                       <a:fillRect/>
                     </a:stretch>
@@ -1341,7 +1317,7 @@
             <wp:extent cx="2754630" cy="1746250"/>
             <wp:effectExtent l="0" t="0" r="0" b="0"/>
             <wp:wrapTopAndBottom/>
-            <wp:docPr id="3" name="Image2" descr="" title=""/>
+            <wp:docPr id="4" name="Image2" descr="" title=""/>
             <wp:cNvGraphicFramePr>
               <a:graphicFrameLocks xmlns:a="http://schemas.openxmlformats.org/drawingml/2006/main" noChangeAspect="1"/>
             </wp:cNvGraphicFramePr>
@@ -1349,13 +1325,13 @@
               <a:graphicData uri="http://schemas.openxmlformats.org/drawingml/2006/picture">
                 <pic:pic xmlns:pic="http://schemas.openxmlformats.org/drawingml/2006/picture">
                   <pic:nvPicPr>
-                    <pic:cNvPr id="3" name="Image2" descr="" title=""/>
+                    <pic:cNvPr id="4" name="Image2" descr="" title=""/>
                     <pic:cNvPicPr>
                       <a:picLocks noChangeAspect="1" noChangeArrowheads="1"/>
                     </pic:cNvPicPr>
                   </pic:nvPicPr>
                   <pic:blipFill>
-                    <a:blip r:embed="rId5"/>
+                    <a:blip r:embed="rId6"/>
                     <a:stretch>
                       <a:fillRect/>
                     </a:stretch>
@@ -1391,31 +1367,37 @@
         </w:rPr>
       </w:pPr>
       <w:r>
-        <w:rPr/>
-      </w:r>
-    </w:p>
-    <w:p>
-      <w:pPr>
-        <w:pStyle w:val="Normal"/>
-        <w:bidi w:val="0"/>
-        <w:jc w:val="start"/>
-        <w:rPr>
-          <w:b w:val="false"/>
+        <w:rPr>
           <w:b w:val="false"/>
           <w:bCs w:val="false"/>
           <w:color w:val="00A933"/>
           <w:sz w:val="32"/>
           <w:szCs w:val="32"/>
         </w:rPr>
-      </w:pPr>
-      <w:r>
-        <w:rPr>
+      </w:r>
+    </w:p>
+    <w:p>
+      <w:pPr>
+        <w:pStyle w:val="Normal"/>
+        <w:bidi w:val="0"/>
+        <w:jc w:val="start"/>
+        <w:rPr>
+          <w:b w:val="false"/>
           <w:b w:val="false"/>
           <w:bCs w:val="false"/>
           <w:color w:val="00A933"/>
           <w:sz w:val="32"/>
           <w:szCs w:val="32"/>
         </w:rPr>
+      </w:pPr>
+      <w:r>
+        <w:rPr>
+          <w:b w:val="false"/>
+          <w:bCs w:val="false"/>
+          <w:color w:val="00A933"/>
+          <w:sz w:val="32"/>
+          <w:szCs w:val="32"/>
+        </w:rPr>
         <w:t>Screenshots for how the app works :</w:t>
       </w:r>
     </w:p>
@@ -1434,7 +1416,13 @@
         </w:rPr>
       </w:pPr>
       <w:r>
-        <w:rPr/>
+        <w:rPr>
+          <w:b w:val="false"/>
+          <w:bCs w:val="false"/>
+          <w:color w:val="00A933"/>
+          <w:sz w:val="32"/>
+          <w:szCs w:val="32"/>
+        </w:rPr>
       </w:r>
     </w:p>
     <w:p>
@@ -1517,6 +1505,174 @@
           <w:szCs w:val="36"/>
         </w:rPr>
         <w:t>. you can crud on comments and curd on posts</w:t>
+      </w:r>
+    </w:p>
+    <w:p>
+      <w:pPr>
+        <w:pStyle w:val="Normal"/>
+        <w:bidi w:val="0"/>
+        <w:jc w:val="start"/>
+        <w:rPr>
+          <w:b w:val="false"/>
+          <w:b w:val="false"/>
+          <w:bCs w:val="false"/>
+          <w:color w:val="FF0000"/>
+          <w:sz w:val="32"/>
+          <w:szCs w:val="32"/>
+        </w:rPr>
+      </w:pPr>
+      <w:r>
+        <w:rPr>
+          <w:b w:val="false"/>
+          <w:bCs w:val="false"/>
+          <w:color w:val="FF0000"/>
+          <w:sz w:val="32"/>
+          <w:szCs w:val="32"/>
+        </w:rPr>
+      </w:r>
+    </w:p>
+    <w:p>
+      <w:pPr>
+        <w:pStyle w:val="Normal"/>
+        <w:bidi w:val="0"/>
+        <w:jc w:val="start"/>
+        <w:rPr>
+          <w:b w:val="false"/>
+          <w:b w:val="false"/>
+          <w:bCs w:val="false"/>
+          <w:color w:val="FF0000"/>
+          <w:sz w:val="32"/>
+          <w:szCs w:val="32"/>
+        </w:rPr>
+      </w:pPr>
+      <w:r>
+        <w:rPr>
+          <w:b w:val="false"/>
+          <w:bCs w:val="false"/>
+          <w:color w:val="FF0000"/>
+          <w:sz w:val="32"/>
+          <w:szCs w:val="32"/>
+        </w:rPr>
+      </w:r>
+    </w:p>
+    <w:p>
+      <w:pPr>
+        <w:pStyle w:val="Normal"/>
+        <w:bidi w:val="0"/>
+        <w:jc w:val="start"/>
+        <w:rPr>
+          <w:b w:val="false"/>
+          <w:b w:val="false"/>
+          <w:bCs w:val="false"/>
+          <w:color w:val="FF0000"/>
+          <w:sz w:val="32"/>
+          <w:szCs w:val="32"/>
+        </w:rPr>
+      </w:pPr>
+      <w:r>
+        <w:rPr>
+          <w:b w:val="false"/>
+          <w:bCs w:val="false"/>
+          <w:color w:val="FF0000"/>
+          <w:sz w:val="32"/>
+          <w:szCs w:val="32"/>
+        </w:rPr>
+      </w:r>
+    </w:p>
+    <w:p>
+      <w:pPr>
+        <w:pStyle w:val="Normal"/>
+        <w:bidi w:val="0"/>
+        <w:jc w:val="start"/>
+        <w:rPr>
+          <w:b w:val="false"/>
+          <w:b w:val="false"/>
+          <w:bCs w:val="false"/>
+          <w:color w:val="FF0000"/>
+          <w:sz w:val="32"/>
+          <w:szCs w:val="32"/>
+        </w:rPr>
+      </w:pPr>
+      <w:r>
+        <w:rPr>
+          <w:b w:val="false"/>
+          <w:bCs w:val="false"/>
+          <w:color w:val="FF0000"/>
+          <w:sz w:val="32"/>
+          <w:szCs w:val="32"/>
+        </w:rPr>
+      </w:r>
+    </w:p>
+    <w:p>
+      <w:pPr>
+        <w:pStyle w:val="Normal"/>
+        <w:bidi w:val="0"/>
+        <w:jc w:val="start"/>
+        <w:rPr>
+          <w:b w:val="false"/>
+          <w:b w:val="false"/>
+          <w:bCs w:val="false"/>
+          <w:color w:val="FF0000"/>
+          <w:sz w:val="32"/>
+          <w:szCs w:val="32"/>
+        </w:rPr>
+      </w:pPr>
+      <w:r>
+        <w:rPr>
+          <w:b w:val="false"/>
+          <w:bCs w:val="false"/>
+          <w:color w:val="FF0000"/>
+          <w:sz w:val="32"/>
+          <w:szCs w:val="32"/>
+        </w:rPr>
+      </w:r>
+    </w:p>
+    <w:p>
+      <w:pPr>
+        <w:pStyle w:val="Normal"/>
+        <w:bidi w:val="0"/>
+        <w:jc w:val="start"/>
+        <w:rPr>
+          <w:b w:val="false"/>
+          <w:b w:val="false"/>
+          <w:bCs w:val="false"/>
+          <w:color w:val="FF0000"/>
+          <w:sz w:val="32"/>
+          <w:szCs w:val="32"/>
+        </w:rPr>
+      </w:pPr>
+      <w:r>
+        <w:rPr>
+          <w:b w:val="false"/>
+          <w:bCs w:val="false"/>
+          <w:color w:val="FF0000"/>
+          <w:sz w:val="32"/>
+          <w:szCs w:val="32"/>
+        </w:rPr>
+      </w:r>
+    </w:p>
+    <w:p>
+      <w:pPr>
+        <w:pStyle w:val="Normal"/>
+        <w:bidi w:val="0"/>
+        <w:jc w:val="start"/>
+        <w:rPr>
+          <w:b w:val="false"/>
+          <w:b w:val="false"/>
+          <w:bCs w:val="false"/>
+          <w:color w:val="FF0000"/>
+          <w:sz w:val="32"/>
+          <w:szCs w:val="32"/>
+        </w:rPr>
+      </w:pPr>
+      <w:r>
+        <w:rPr>
+          <w:b w:val="false"/>
+          <w:bCs w:val="false"/>
+          <w:color w:val="FF0000"/>
+          <w:sz w:val="32"/>
+          <w:szCs w:val="32"/>
+        </w:rPr>
       </w:r>
     </w:p>
     <w:p>
@@ -1577,7 +1733,7 @@
             <wp:extent cx="6120130" cy="2715895"/>
             <wp:effectExtent l="0" t="0" r="0" b="0"/>
             <wp:wrapTopAndBottom/>
-            <wp:docPr id="4" name="Image4" descr="" title=""/>
+            <wp:docPr id="5" name="Image4" descr="" title=""/>
             <wp:cNvGraphicFramePr>
               <a:graphicFrameLocks xmlns:a="http://schemas.openxmlformats.org/drawingml/2006/main" noChangeAspect="1"/>
             </wp:cNvGraphicFramePr>
@@ -1585,13 +1741,13 @@
               <a:graphicData uri="http://schemas.openxmlformats.org/drawingml/2006/picture">
                 <pic:pic xmlns:pic="http://schemas.openxmlformats.org/drawingml/2006/picture">
                   <pic:nvPicPr>
-                    <pic:cNvPr id="4" name="Image4" descr="" title=""/>
+                    <pic:cNvPr id="5" name="Image4" descr="" title=""/>
                     <pic:cNvPicPr>
                       <a:picLocks noChangeAspect="1" noChangeArrowheads="1"/>
                     </pic:cNvPicPr>
                   </pic:nvPicPr>
                   <pic:blipFill>
-                    <a:blip r:embed="rId6"/>
+                    <a:blip r:embed="rId7"/>
                     <a:stretch>
                       <a:fillRect/>
                     </a:stretch>
@@ -1694,7 +1850,7 @@
             <wp:extent cx="6120130" cy="3440430"/>
             <wp:effectExtent l="0" t="0" r="0" b="0"/>
             <wp:wrapSquare wrapText="largest"/>
-            <wp:docPr id="5" name="Image14" descr="" title=""/>
+            <wp:docPr id="6" name="Image14" descr="" title=""/>
             <wp:cNvGraphicFramePr>
               <a:graphicFrameLocks xmlns:a="http://schemas.openxmlformats.org/drawingml/2006/main" noChangeAspect="1"/>
             </wp:cNvGraphicFramePr>
@@ -1702,13 +1858,13 @@
               <a:graphicData uri="http://schemas.openxmlformats.org/drawingml/2006/picture">
                 <pic:pic xmlns:pic="http://schemas.openxmlformats.org/drawingml/2006/picture">
                   <pic:nvPicPr>
-                    <pic:cNvPr id="5" name="Image14" descr="" title=""/>
+                    <pic:cNvPr id="6" name="Image14" descr="" title=""/>
                     <pic:cNvPicPr>
                       <a:picLocks noChangeAspect="1" noChangeArrowheads="1"/>
                     </pic:cNvPicPr>
                   </pic:nvPicPr>
                   <pic:blipFill>
-                    <a:blip r:embed="rId7"/>
+                    <a:blip r:embed="rId8"/>
                     <a:stretch>
                       <a:fillRect/>
                     </a:stretch>
@@ -1763,7 +1919,7 @@
             <wp:extent cx="6120130" cy="2727960"/>
             <wp:effectExtent l="0" t="0" r="0" b="0"/>
             <wp:wrapSquare wrapText="largest"/>
-            <wp:docPr id="6" name="Image5" descr="" title=""/>
+            <wp:docPr id="7" name="Image5" descr="" title=""/>
             <wp:cNvGraphicFramePr>
               <a:graphicFrameLocks xmlns:a="http://schemas.openxmlformats.org/drawingml/2006/main" noChangeAspect="1"/>
             </wp:cNvGraphicFramePr>
@@ -1771,13 +1927,13 @@
               <a:graphicData uri="http://schemas.openxmlformats.org/drawingml/2006/picture">
                 <pic:pic xmlns:pic="http://schemas.openxmlformats.org/drawingml/2006/picture">
                   <pic:nvPicPr>
-                    <pic:cNvPr id="6" name="Image5" descr="" title=""/>
+                    <pic:cNvPr id="7" name="Image5" descr="" title=""/>
                     <pic:cNvPicPr>
                       <a:picLocks noChangeAspect="1" noChangeArrowheads="1"/>
                     </pic:cNvPicPr>
                   </pic:nvPicPr>
                   <pic:blipFill>
-                    <a:blip r:embed="rId8"/>
+                    <a:blip r:embed="rId9"/>
                     <a:stretch>
                       <a:fillRect/>
                     </a:stretch>
@@ -1904,7 +2060,7 @@
             <wp:extent cx="6120130" cy="3194685"/>
             <wp:effectExtent l="0" t="0" r="0" b="0"/>
             <wp:wrapSquare wrapText="largest"/>
-            <wp:docPr id="7" name="Image6" descr="" title=""/>
+            <wp:docPr id="8" name="Image6" descr="" title=""/>
             <wp:cNvGraphicFramePr>
               <a:graphicFrameLocks xmlns:a="http://schemas.openxmlformats.org/drawingml/2006/main" noChangeAspect="1"/>
             </wp:cNvGraphicFramePr>
@@ -1912,13 +2068,13 @@
               <a:graphicData uri="http://schemas.openxmlformats.org/drawingml/2006/picture">
                 <pic:pic xmlns:pic="http://schemas.openxmlformats.org/drawingml/2006/picture">
                   <pic:nvPicPr>
-                    <pic:cNvPr id="7" name="Image6" descr="" title=""/>
+                    <pic:cNvPr id="8" name="Image6" descr="" title=""/>
                     <pic:cNvPicPr>
                       <a:picLocks noChangeAspect="1" noChangeArrowheads="1"/>
                     </pic:cNvPicPr>
                   </pic:nvPicPr>
                   <pic:blipFill>
-                    <a:blip r:embed="rId9"/>
+                    <a:blip r:embed="rId10"/>
                     <a:stretch>
                       <a:fillRect/>
                     </a:stretch>
@@ -2069,7 +2225,7 @@
             <wp:extent cx="6120130" cy="3090545"/>
             <wp:effectExtent l="0" t="0" r="0" b="0"/>
             <wp:wrapSquare wrapText="largest"/>
-            <wp:docPr id="8" name="Image7" descr="" title=""/>
+            <wp:docPr id="9" name="Image7" descr="" title=""/>
             <wp:cNvGraphicFramePr>
               <a:graphicFrameLocks xmlns:a="http://schemas.openxmlformats.org/drawingml/2006/main" noChangeAspect="1"/>
             </wp:cNvGraphicFramePr>
@@ -2077,124 +2233,7 @@
               <a:graphicData uri="http://schemas.openxmlformats.org/drawingml/2006/picture">
                 <pic:pic xmlns:pic="http://schemas.openxmlformats.org/drawingml/2006/picture">
                   <pic:nvPicPr>
-                    <pic:cNvPr id="8" name="Image7" descr="" title=""/>
-                    <pic:cNvPicPr>
-                      <a:picLocks noChangeAspect="1" noChangeArrowheads="1"/>
-                    </pic:cNvPicPr>
-                  </pic:nvPicPr>
-                  <pic:blipFill>
-                    <a:blip r:embed="rId10"/>
-                    <a:stretch>
-                      <a:fillRect/>
-                    </a:stretch>
-                  </pic:blipFill>
-                  <pic:spPr bwMode="auto">
-                    <a:xfrm>
-                      <a:off x="0" y="0"/>
-                      <a:ext cx="6120130" cy="3090545"/>
-                    </a:xfrm>
-                    <a:prstGeom prst="rect">
-                      <a:avLst/>
-                    </a:prstGeom>
-                  </pic:spPr>
-                </pic:pic>
-              </a:graphicData>
-            </a:graphic>
-          </wp:anchor>
-        </w:drawing>
-      </w:r>
-    </w:p>
-    <w:p>
-      <w:pPr>
-        <w:pStyle w:val="Normal"/>
-        <w:bidi w:val="0"/>
-        <w:jc w:val="start"/>
-        <w:rPr>
-          <w:b w:val="false"/>
-          <w:b w:val="false"/>
-          <w:bCs w:val="false"/>
-          <w:color w:val="1C1C1C"/>
-          <w:sz w:val="32"/>
-          <w:szCs w:val="32"/>
-        </w:rPr>
-      </w:pPr>
-      <w:r>
-        <w:rPr>
-          <w:b w:val="false"/>
-          <w:bCs w:val="false"/>
-          <w:color w:val="1C1C1C"/>
-          <w:sz w:val="32"/>
-          <w:szCs w:val="32"/>
-        </w:rPr>
-      </w:r>
-    </w:p>
-    <w:p>
-      <w:pPr>
-        <w:pStyle w:val="Normal"/>
-        <w:bidi w:val="0"/>
-        <w:jc w:val="start"/>
-        <w:rPr>
-          <w:b w:val="false"/>
-          <w:b w:val="false"/>
-          <w:bCs w:val="false"/>
-          <w:color w:val="1C1C1C"/>
-          <w:sz w:val="32"/>
-          <w:szCs w:val="32"/>
-        </w:rPr>
-      </w:pPr>
-      <w:r>
-        <w:rPr>
-          <w:b w:val="false"/>
-          <w:bCs w:val="false"/>
-          <w:color w:val="1C1C1C"/>
-          <w:sz w:val="32"/>
-          <w:szCs w:val="32"/>
-        </w:rPr>
-      </w:r>
-    </w:p>
-    <w:p>
-      <w:pPr>
-        <w:pStyle w:val="Normal"/>
-        <w:bidi w:val="0"/>
-        <w:jc w:val="start"/>
-        <w:rPr>
-          <w:b w:val="false"/>
-          <w:b w:val="false"/>
-          <w:bCs w:val="false"/>
-          <w:color w:val="1C1C1C"/>
-          <w:sz w:val="32"/>
-          <w:szCs w:val="32"/>
-        </w:rPr>
-      </w:pPr>
-      <w:r>
-        <w:rPr>
-          <w:b w:val="false"/>
-          <w:bCs w:val="false"/>
-          <w:color w:val="1C1C1C"/>
-          <w:sz w:val="32"/>
-          <w:szCs w:val="32"/>
-        </w:rPr>
-        <w:drawing>
-          <wp:anchor behindDoc="0" distT="0" distB="0" distL="0" distR="0" simplePos="0" locked="0" layoutInCell="0" allowOverlap="1" relativeHeight="9">
-            <wp:simplePos x="0" y="0"/>
-            <wp:positionH relativeFrom="column">
-              <wp:align>center</wp:align>
-            </wp:positionH>
-            <wp:positionV relativeFrom="paragraph">
-              <wp:posOffset>635</wp:posOffset>
-            </wp:positionV>
-            <wp:extent cx="6120130" cy="3090545"/>
-            <wp:effectExtent l="0" t="0" r="0" b="0"/>
-            <wp:wrapSquare wrapText="largest"/>
-            <wp:docPr id="9" name="Image8" descr="" title=""/>
-            <wp:cNvGraphicFramePr>
-              <a:graphicFrameLocks xmlns:a="http://schemas.openxmlformats.org/drawingml/2006/main" noChangeAspect="1"/>
-            </wp:cNvGraphicFramePr>
-            <a:graphic xmlns:a="http://schemas.openxmlformats.org/drawingml/2006/main">
-              <a:graphicData uri="http://schemas.openxmlformats.org/drawingml/2006/picture">
-                <pic:pic xmlns:pic="http://schemas.openxmlformats.org/drawingml/2006/picture">
-                  <pic:nvPicPr>
-                    <pic:cNvPr id="9" name="Image8" descr="" title=""/>
+                    <pic:cNvPr id="9" name="Image7" descr="" title=""/>
                     <pic:cNvPicPr>
                       <a:picLocks noChangeAspect="1" noChangeArrowheads="1"/>
                     </pic:cNvPicPr>
@@ -2291,6 +2330,123 @@
           <w:sz w:val="32"/>
           <w:szCs w:val="32"/>
         </w:rPr>
+        <w:drawing>
+          <wp:anchor behindDoc="0" distT="0" distB="0" distL="0" distR="0" simplePos="0" locked="0" layoutInCell="0" allowOverlap="1" relativeHeight="9">
+            <wp:simplePos x="0" y="0"/>
+            <wp:positionH relativeFrom="column">
+              <wp:align>center</wp:align>
+            </wp:positionH>
+            <wp:positionV relativeFrom="paragraph">
+              <wp:posOffset>635</wp:posOffset>
+            </wp:positionV>
+            <wp:extent cx="6120130" cy="3090545"/>
+            <wp:effectExtent l="0" t="0" r="0" b="0"/>
+            <wp:wrapSquare wrapText="largest"/>
+            <wp:docPr id="10" name="Image8" descr="" title=""/>
+            <wp:cNvGraphicFramePr>
+              <a:graphicFrameLocks xmlns:a="http://schemas.openxmlformats.org/drawingml/2006/main" noChangeAspect="1"/>
+            </wp:cNvGraphicFramePr>
+            <a:graphic xmlns:a="http://schemas.openxmlformats.org/drawingml/2006/main">
+              <a:graphicData uri="http://schemas.openxmlformats.org/drawingml/2006/picture">
+                <pic:pic xmlns:pic="http://schemas.openxmlformats.org/drawingml/2006/picture">
+                  <pic:nvPicPr>
+                    <pic:cNvPr id="10" name="Image8" descr="" title=""/>
+                    <pic:cNvPicPr>
+                      <a:picLocks noChangeAspect="1" noChangeArrowheads="1"/>
+                    </pic:cNvPicPr>
+                  </pic:nvPicPr>
+                  <pic:blipFill>
+                    <a:blip r:embed="rId12"/>
+                    <a:stretch>
+                      <a:fillRect/>
+                    </a:stretch>
+                  </pic:blipFill>
+                  <pic:spPr bwMode="auto">
+                    <a:xfrm>
+                      <a:off x="0" y="0"/>
+                      <a:ext cx="6120130" cy="3090545"/>
+                    </a:xfrm>
+                    <a:prstGeom prst="rect">
+                      <a:avLst/>
+                    </a:prstGeom>
+                  </pic:spPr>
+                </pic:pic>
+              </a:graphicData>
+            </a:graphic>
+          </wp:anchor>
+        </w:drawing>
+      </w:r>
+    </w:p>
+    <w:p>
+      <w:pPr>
+        <w:pStyle w:val="Normal"/>
+        <w:bidi w:val="0"/>
+        <w:jc w:val="start"/>
+        <w:rPr>
+          <w:b w:val="false"/>
+          <w:b w:val="false"/>
+          <w:bCs w:val="false"/>
+          <w:color w:val="1C1C1C"/>
+          <w:sz w:val="32"/>
+          <w:szCs w:val="32"/>
+        </w:rPr>
+      </w:pPr>
+      <w:r>
+        <w:rPr>
+          <w:b w:val="false"/>
+          <w:bCs w:val="false"/>
+          <w:color w:val="1C1C1C"/>
+          <w:sz w:val="32"/>
+          <w:szCs w:val="32"/>
+        </w:rPr>
+      </w:r>
+    </w:p>
+    <w:p>
+      <w:pPr>
+        <w:pStyle w:val="Normal"/>
+        <w:bidi w:val="0"/>
+        <w:jc w:val="start"/>
+        <w:rPr>
+          <w:b w:val="false"/>
+          <w:b w:val="false"/>
+          <w:bCs w:val="false"/>
+          <w:color w:val="1C1C1C"/>
+          <w:sz w:val="32"/>
+          <w:szCs w:val="32"/>
+        </w:rPr>
+      </w:pPr>
+      <w:r>
+        <w:rPr>
+          <w:b w:val="false"/>
+          <w:bCs w:val="false"/>
+          <w:color w:val="1C1C1C"/>
+          <w:sz w:val="32"/>
+          <w:szCs w:val="32"/>
+        </w:rPr>
+      </w:r>
+    </w:p>
+    <w:p>
+      <w:pPr>
+        <w:pStyle w:val="Normal"/>
+        <w:bidi w:val="0"/>
+        <w:jc w:val="start"/>
+        <w:rPr>
+          <w:b w:val="false"/>
+          <w:b w:val="false"/>
+          <w:bCs w:val="false"/>
+          <w:color w:val="1C1C1C"/>
+          <w:sz w:val="32"/>
+          <w:szCs w:val="32"/>
+        </w:rPr>
+      </w:pPr>
+      <w:r>
+        <w:rPr>
+          <w:b w:val="false"/>
+          <w:bCs w:val="false"/>
+          <w:color w:val="1C1C1C"/>
+          <w:sz w:val="32"/>
+          <w:szCs w:val="32"/>
+        </w:rPr>
       </w:r>
     </w:p>
     <w:p>
@@ -2351,7 +2507,7 @@
             <wp:extent cx="6120130" cy="4270375"/>
             <wp:effectExtent l="0" t="0" r="0" b="0"/>
             <wp:wrapSquare wrapText="largest"/>
-            <wp:docPr id="10" name="Image10" descr="" title=""/>
+            <wp:docPr id="11" name="Image10" descr="" title=""/>
             <wp:cNvGraphicFramePr>
               <a:graphicFrameLocks xmlns:a="http://schemas.openxmlformats.org/drawingml/2006/main" noChangeAspect="1"/>
             </wp:cNvGraphicFramePr>
@@ -2359,13 +2515,13 @@
               <a:graphicData uri="http://schemas.openxmlformats.org/drawingml/2006/picture">
                 <pic:pic xmlns:pic="http://schemas.openxmlformats.org/drawingml/2006/picture">
                   <pic:nvPicPr>
-                    <pic:cNvPr id="10" name="Image10" descr="" title=""/>
+                    <pic:cNvPr id="11" name="Image10" descr="" title=""/>
                     <pic:cNvPicPr>
                       <a:picLocks noChangeAspect="1" noChangeArrowheads="1"/>
                     </pic:cNvPicPr>
                   </pic:nvPicPr>
                   <pic:blipFill>
-                    <a:blip r:embed="rId12"/>
+                    <a:blip r:embed="rId13"/>
                     <a:stretch>
                       <a:fillRect/>
                     </a:stretch>
@@ -2420,7 +2576,7 @@
             <wp:extent cx="6120130" cy="3090545"/>
             <wp:effectExtent l="0" t="0" r="0" b="0"/>
             <wp:wrapSquare wrapText="largest"/>
-            <wp:docPr id="11" name="Image9" descr="" title=""/>
+            <wp:docPr id="12" name="Image9" descr="" title=""/>
             <wp:cNvGraphicFramePr>
               <a:graphicFrameLocks xmlns:a="http://schemas.openxmlformats.org/drawingml/2006/main" noChangeAspect="1"/>
             </wp:cNvGraphicFramePr>
@@ -2428,13 +2584,13 @@
               <a:graphicData uri="http://schemas.openxmlformats.org/drawingml/2006/picture">
                 <pic:pic xmlns:pic="http://schemas.openxmlformats.org/drawingml/2006/picture">
                   <pic:nvPicPr>
-                    <pic:cNvPr id="11" name="Image9" descr="" title=""/>
+                    <pic:cNvPr id="12" name="Image9" descr="" title=""/>
                     <pic:cNvPicPr>
                       <a:picLocks noChangeAspect="1" noChangeArrowheads="1"/>
                     </pic:cNvPicPr>
                   </pic:nvPicPr>
                   <pic:blipFill>
-                    <a:blip r:embed="rId13"/>
+                    <a:blip r:embed="rId14"/>
                     <a:stretch>
                       <a:fillRect/>
                     </a:stretch>
@@ -2561,7 +2717,7 @@
             <wp:extent cx="6120130" cy="2574290"/>
             <wp:effectExtent l="0" t="0" r="0" b="0"/>
             <wp:wrapSquare wrapText="largest"/>
-            <wp:docPr id="12" name="Image11" descr="" title=""/>
+            <wp:docPr id="13" name="Image11" descr="" title=""/>
             <wp:cNvGraphicFramePr>
               <a:graphicFrameLocks xmlns:a="http://schemas.openxmlformats.org/drawingml/2006/main" noChangeAspect="1"/>
             </wp:cNvGraphicFramePr>
@@ -2569,13 +2725,13 @@
               <a:graphicData uri="http://schemas.openxmlformats.org/drawingml/2006/picture">
                 <pic:pic xmlns:pic="http://schemas.openxmlformats.org/drawingml/2006/picture">
                   <pic:nvPicPr>
-                    <pic:cNvPr id="12" name="Image11" descr="" title=""/>
+                    <pic:cNvPr id="13" name="Image11" descr="" title=""/>
                     <pic:cNvPicPr>
                       <a:picLocks noChangeAspect="1" noChangeArrowheads="1"/>
                     </pic:cNvPicPr>
                   </pic:nvPicPr>
                   <pic:blipFill>
-                    <a:blip r:embed="rId14"/>
+                    <a:blip r:embed="rId15"/>
                     <a:stretch>
                       <a:fillRect/>
                     </a:stretch>
@@ -2726,7 +2882,7 @@
             <wp:extent cx="6120130" cy="3225800"/>
             <wp:effectExtent l="0" t="0" r="0" b="0"/>
             <wp:wrapSquare wrapText="largest"/>
-            <wp:docPr id="13" name="Image12" descr="" title=""/>
+            <wp:docPr id="14" name="Image12" descr="" title=""/>
             <wp:cNvGraphicFramePr>
               <a:graphicFrameLocks xmlns:a="http://schemas.openxmlformats.org/drawingml/2006/main" noChangeAspect="1"/>
             </wp:cNvGraphicFramePr>
@@ -2734,13 +2890,13 @@
               <a:graphicData uri="http://schemas.openxmlformats.org/drawingml/2006/picture">
                 <pic:pic xmlns:pic="http://schemas.openxmlformats.org/drawingml/2006/picture">
                   <pic:nvPicPr>
-                    <pic:cNvPr id="13" name="Image12" descr="" title=""/>
+                    <pic:cNvPr id="14" name="Image12" descr="" title=""/>
                     <pic:cNvPicPr>
                       <a:picLocks noChangeAspect="1" noChangeArrowheads="1"/>
                     </pic:cNvPicPr>
                   </pic:nvPicPr>
                   <pic:blipFill>
-                    <a:blip r:embed="rId15"/>
+                    <a:blip r:embed="rId16"/>
                     <a:stretch>
                       <a:fillRect/>
                     </a:stretch>
@@ -2885,7 +3041,7 @@
             <wp:extent cx="6120130" cy="4270375"/>
             <wp:effectExtent l="0" t="0" r="0" b="0"/>
             <wp:wrapSquare wrapText="largest"/>
-            <wp:docPr id="14" name="Image13" descr="" title=""/>
+            <wp:docPr id="15" name="Image13" descr="" title=""/>
             <wp:cNvGraphicFramePr>
               <a:graphicFrameLocks xmlns:a="http://schemas.openxmlformats.org/drawingml/2006/main" noChangeAspect="1"/>
             </wp:cNvGraphicFramePr>
@@ -2893,13 +3049,13 @@
               <a:graphicData uri="http://schemas.openxmlformats.org/drawingml/2006/picture">
                 <pic:pic xmlns:pic="http://schemas.openxmlformats.org/drawingml/2006/picture">
                   <pic:nvPicPr>
-                    <pic:cNvPr id="14" name="Image13" descr="" title=""/>
+                    <pic:cNvPr id="15" name="Image13" descr="" title=""/>
                     <pic:cNvPicPr>
                       <a:picLocks noChangeAspect="1" noChangeArrowheads="1"/>
                     </pic:cNvPicPr>
                   </pic:nvPicPr>
                   <pic:blipFill>
-                    <a:blip r:embed="rId16"/>
+                    <a:blip r:embed="rId17"/>
                     <a:stretch>
                       <a:fillRect/>
                     </a:stretch>

</xml_diff>

<commit_message>
this is the full project commit 6 with adding sin in video youtube
</commit_message>
<xml_diff>
--- a/rapport.docx
+++ b/rapport.docx
@@ -201,7 +201,7 @@
           <w:sz w:val="32"/>
           <w:szCs w:val="32"/>
         </w:rPr>
-        <w:t>youtube link ( missing the sign in method)  :</w:t>
+        <w:t>youtube link   :</w:t>
       </w:r>
       <w:r>
         <w:rPr>
@@ -301,6 +301,75 @@
           <w:sz w:val="32"/>
           <w:szCs w:val="32"/>
         </w:rPr>
+        <w:t>youtube sign in video guid :</w:t>
+        <w:br/>
+        <w:br/>
+        <w:tab/>
+      </w:r>
+      <w:hyperlink r:id="rId3" w:tgtFrame="_blank">
+        <w:r>
+          <w:rPr>
+            <w:rStyle w:val="LienInternet"/>
+            <w:b w:val="false"/>
+            <w:bCs w:val="false"/>
+            <w:color w:val="FF0000"/>
+            <w:sz w:val="32"/>
+            <w:szCs w:val="32"/>
+          </w:rPr>
+          <w:t>https://www.youtube.com/shorts/Z9C09XfRVIs</w:t>
+        </w:r>
+      </w:hyperlink>
+      <w:r>
+        <w:rPr>
+          <w:b w:val="false"/>
+          <w:bCs w:val="false"/>
+          <w:color w:val="FF0000"/>
+          <w:sz w:val="32"/>
+          <w:szCs w:val="32"/>
+        </w:rPr>
+        <w:t xml:space="preserve"> </w:t>
+      </w:r>
+    </w:p>
+    <w:p>
+      <w:pPr>
+        <w:pStyle w:val="Normal"/>
+        <w:bidi w:val="0"/>
+        <w:jc w:val="start"/>
+        <w:rPr>
+          <w:b w:val="false"/>
+          <w:b w:val="false"/>
+          <w:bCs w:val="false"/>
+          <w:color w:val="1C1C1C"/>
+          <w:sz w:val="32"/>
+          <w:szCs w:val="32"/>
+        </w:rPr>
+      </w:pPr>
+      <w:r>
+        <w:rPr/>
+      </w:r>
+    </w:p>
+    <w:p>
+      <w:pPr>
+        <w:pStyle w:val="Normal"/>
+        <w:bidi w:val="0"/>
+        <w:jc w:val="start"/>
+        <w:rPr>
+          <w:b w:val="false"/>
+          <w:b w:val="false"/>
+          <w:bCs w:val="false"/>
+          <w:color w:val="1C1C1C"/>
+          <w:sz w:val="32"/>
+          <w:szCs w:val="32"/>
+        </w:rPr>
+      </w:pPr>
+      <w:r>
+        <w:rPr>
+          <w:b w:val="false"/>
+          <w:bCs w:val="false"/>
+          <w:color w:val="00A933"/>
+          <w:sz w:val="32"/>
+          <w:szCs w:val="32"/>
+        </w:rPr>
         <w:t>Technologies :</w:t>
       </w:r>
     </w:p>
@@ -643,37 +712,17 @@
           <w:sz w:val="32"/>
           <w:szCs w:val="32"/>
         </w:rPr>
-        <w:t>fig-jam</w:t>
-      </w:r>
-      <w:r>
-        <w:rPr>
-          <w:b w:val="false"/>
-          <w:bCs w:val="false"/>
-          <w:color w:val="55308D"/>
-          <w:sz w:val="32"/>
-          <w:szCs w:val="32"/>
-        </w:rPr>
-        <w:t xml:space="preserve"> :</w:t>
-      </w:r>
-      <w:r>
-        <w:rPr>
-          <w:b w:val="false"/>
-          <w:bCs w:val="false"/>
-          <w:color w:val="1C1C1C"/>
-          <w:sz w:val="32"/>
-          <w:szCs w:val="32"/>
-        </w:rPr>
-        <w:t xml:space="preserve"> for </w:t>
-      </w:r>
-      <w:r>
-        <w:rPr>
-          <w:b w:val="false"/>
-          <w:bCs w:val="false"/>
-          <w:color w:val="1C1C1C"/>
-          <w:sz w:val="32"/>
-          <w:szCs w:val="32"/>
-        </w:rPr>
-        <w:t>brain storming</w:t>
+        <w:t>fig-jam :</w:t>
+      </w:r>
+      <w:r>
+        <w:rPr>
+          <w:b w:val="false"/>
+          <w:bCs w:val="false"/>
+          <w:color w:val="1C1C1C"/>
+          <w:sz w:val="32"/>
+          <w:szCs w:val="32"/>
+        </w:rPr>
+        <w:t xml:space="preserve"> for brain storming</w:t>
       </w:r>
     </w:p>
     <w:p>
@@ -772,7 +821,7 @@
                     </pic:cNvPicPr>
                   </pic:nvPicPr>
                   <pic:blipFill>
-                    <a:blip r:embed="rId3"/>
+                    <a:blip r:embed="rId4"/>
                     <a:stretch>
                       <a:fillRect/>
                     </a:stretch>
@@ -817,7 +866,7 @@
                     </pic:cNvPicPr>
                   </pic:nvPicPr>
                   <pic:blipFill>
-                    <a:blip r:embed="rId4"/>
+                    <a:blip r:embed="rId5"/>
                     <a:stretch>
                       <a:fillRect/>
                     </a:stretch>
@@ -916,7 +965,13 @@
         </w:rPr>
       </w:pPr>
       <w:r>
-        <w:rPr/>
+        <w:rPr>
+          <w:b w:val="false"/>
+          <w:bCs w:val="false"/>
+          <w:color w:val="1C1C1C"/>
+          <w:sz w:val="32"/>
+          <w:szCs w:val="32"/>
+        </w:rPr>
       </w:r>
     </w:p>
     <w:p>
@@ -1286,7 +1341,7 @@
                     </pic:cNvPicPr>
                   </pic:nvPicPr>
                   <pic:blipFill>
-                    <a:blip r:embed="rId5"/>
+                    <a:blip r:embed="rId6"/>
                     <a:stretch>
                       <a:fillRect/>
                     </a:stretch>
@@ -1331,7 +1386,7 @@
                     </pic:cNvPicPr>
                   </pic:nvPicPr>
                   <pic:blipFill>
-                    <a:blip r:embed="rId6"/>
+                    <a:blip r:embed="rId7"/>
                     <a:stretch>
                       <a:fillRect/>
                     </a:stretch>
@@ -1747,7 +1802,7 @@
                     </pic:cNvPicPr>
                   </pic:nvPicPr>
                   <pic:blipFill>
-                    <a:blip r:embed="rId7"/>
+                    <a:blip r:embed="rId8"/>
                     <a:stretch>
                       <a:fillRect/>
                     </a:stretch>
@@ -1864,7 +1919,7 @@
                     </pic:cNvPicPr>
                   </pic:nvPicPr>
                   <pic:blipFill>
-                    <a:blip r:embed="rId8"/>
+                    <a:blip r:embed="rId9"/>
                     <a:stretch>
                       <a:fillRect/>
                     </a:stretch>
@@ -1933,7 +1988,7 @@
                     </pic:cNvPicPr>
                   </pic:nvPicPr>
                   <pic:blipFill>
-                    <a:blip r:embed="rId9"/>
+                    <a:blip r:embed="rId10"/>
                     <a:stretch>
                       <a:fillRect/>
                     </a:stretch>
@@ -2074,7 +2129,7 @@
                     </pic:cNvPicPr>
                   </pic:nvPicPr>
                   <pic:blipFill>
-                    <a:blip r:embed="rId10"/>
+                    <a:blip r:embed="rId11"/>
                     <a:stretch>
                       <a:fillRect/>
                     </a:stretch>
@@ -2239,7 +2294,7 @@
                     </pic:cNvPicPr>
                   </pic:nvPicPr>
                   <pic:blipFill>
-                    <a:blip r:embed="rId11"/>
+                    <a:blip r:embed="rId12"/>
                     <a:stretch>
                       <a:fillRect/>
                     </a:stretch>
@@ -2356,7 +2411,7 @@
                     </pic:cNvPicPr>
                   </pic:nvPicPr>
                   <pic:blipFill>
-                    <a:blip r:embed="rId12"/>
+                    <a:blip r:embed="rId13"/>
                     <a:stretch>
                       <a:fillRect/>
                     </a:stretch>
@@ -2521,7 +2576,7 @@
                     </pic:cNvPicPr>
                   </pic:nvPicPr>
                   <pic:blipFill>
-                    <a:blip r:embed="rId13"/>
+                    <a:blip r:embed="rId14"/>
                     <a:stretch>
                       <a:fillRect/>
                     </a:stretch>
@@ -2590,7 +2645,7 @@
                     </pic:cNvPicPr>
                   </pic:nvPicPr>
                   <pic:blipFill>
-                    <a:blip r:embed="rId14"/>
+                    <a:blip r:embed="rId15"/>
                     <a:stretch>
                       <a:fillRect/>
                     </a:stretch>
@@ -2731,7 +2786,7 @@
                     </pic:cNvPicPr>
                   </pic:nvPicPr>
                   <pic:blipFill>
-                    <a:blip r:embed="rId15"/>
+                    <a:blip r:embed="rId16"/>
                     <a:stretch>
                       <a:fillRect/>
                     </a:stretch>
@@ -2896,7 +2951,7 @@
                     </pic:cNvPicPr>
                   </pic:nvPicPr>
                   <pic:blipFill>
-                    <a:blip r:embed="rId16"/>
+                    <a:blip r:embed="rId17"/>
                     <a:stretch>
                       <a:fillRect/>
                     </a:stretch>
@@ -3055,7 +3110,7 @@
                     </pic:cNvPicPr>
                   </pic:nvPicPr>
                   <pic:blipFill>
-                    <a:blip r:embed="rId17"/>
+                    <a:blip r:embed="rId18"/>
                     <a:stretch>
                       <a:fillRect/>
                     </a:stretch>
@@ -3124,6 +3179,23 @@
       <w:sz w:val="24"/>
       <w:szCs w:val="24"/>
       <w:lang w:val="en-US" w:eastAsia="zh-CN" w:bidi="hi-IN"/>
+    </w:rPr>
+  </w:style>
+  <w:style w:type="paragraph" w:styleId="Titre2">
+    <w:name w:val="Heading 2"/>
+    <w:basedOn w:val="Titre"/>
+    <w:next w:val="Corpsdetexte"/>
+    <w:qFormat/>
+    <w:pPr>
+      <w:spacing w:before="200" w:after="120"/>
+      <w:outlineLvl w:val="1"/>
+    </w:pPr>
+    <w:rPr>
+      <w:rFonts w:ascii="Times New Roman" w:hAnsi="Times New Roman" w:eastAsia="NSimSun" w:cs="Arial"/>
+      <w:b/>
+      <w:bCs/>
+      <w:sz w:val="36"/>
+      <w:szCs w:val="36"/>
     </w:rPr>
   </w:style>
   <w:style w:type="character" w:styleId="Caractresdenumrotation">

</xml_diff>